<commit_message>
update permutation/feature importance charts
</commit_message>
<xml_diff>
--- a/report/cs5228-ark.docx
+++ b/report/cs5228-ark.docx
@@ -162,7 +162,7 @@
           <w:sz w:val="18"/>
           <w:szCs w:val="18"/>
         </w:rPr>
-        <w:t>A</w:t>
+        <w:t>A0225575Y</w:t>
       </w:r>
       <w:r>
         <w:rPr>
@@ -170,7 +170,8 @@
           <w:sz w:val="18"/>
           <w:szCs w:val="18"/>
         </w:rPr>
-        <w:t>0225575Y</w:t>
+        <w:br/>
+        <w:t>Team ARK</w:t>
       </w:r>
       <w:r>
         <w:rPr>
@@ -179,7 +180,6 @@
           <w:szCs w:val="18"/>
         </w:rPr>
         <w:br/>
-        <w:t>Team ARK</w:t>
       </w:r>
       <w:r>
         <w:rPr>
@@ -187,6 +187,37 @@
           <w:sz w:val="18"/>
           <w:szCs w:val="18"/>
         </w:rPr>
+        <w:t>e0576209@u.nus.edu</w:t>
+      </w:r>
+    </w:p>
+    <w:p>
+      <w:pPr>
+        <w:pStyle w:val="Author"/>
+        <w:spacing w:before="5pt" w:beforeAutospacing="1"/>
+        <w:rPr>
+          <w:sz w:val="18"/>
+          <w:szCs w:val="18"/>
+        </w:rPr>
+      </w:pPr>
+      <w:r>
+        <w:rPr>
+          <w:sz w:val="18"/>
+          <w:szCs w:val="18"/>
+        </w:rPr>
+        <w:br w:type="column"/>
+      </w:r>
+      <w:r>
+        <w:rPr>
+          <w:sz w:val="18"/>
+          <w:szCs w:val="18"/>
+        </w:rPr>
+        <w:t>Wang Tian Ming Kenneth</w:t>
+      </w:r>
+      <w:r>
+        <w:rPr>
+          <w:sz w:val="18"/>
+          <w:szCs w:val="18"/>
+        </w:rPr>
         <w:br/>
       </w:r>
       <w:r>
@@ -195,38 +226,7 @@
           <w:sz w:val="18"/>
           <w:szCs w:val="18"/>
         </w:rPr>
-        <w:t>e0576209@u.nus.edu</w:t>
-      </w:r>
-    </w:p>
-    <w:p>
-      <w:pPr>
-        <w:pStyle w:val="Author"/>
-        <w:spacing w:before="5pt" w:beforeAutospacing="1"/>
-        <w:rPr>
-          <w:sz w:val="18"/>
-          <w:szCs w:val="18"/>
-        </w:rPr>
-      </w:pPr>
-      <w:r>
-        <w:rPr>
-          <w:sz w:val="18"/>
-          <w:szCs w:val="18"/>
-        </w:rPr>
-        <w:br w:type="column"/>
-      </w:r>
-      <w:r>
-        <w:rPr>
-          <w:sz w:val="18"/>
-          <w:szCs w:val="18"/>
-        </w:rPr>
-        <w:t>Wang Tian Ming Kenneth</w:t>
-      </w:r>
-      <w:r>
-        <w:rPr>
-          <w:sz w:val="18"/>
-          <w:szCs w:val="18"/>
-        </w:rPr>
-        <w:br/>
+        <w:t>A0116351R</w:t>
       </w:r>
       <w:r>
         <w:rPr>
@@ -234,7 +234,8 @@
           <w:sz w:val="18"/>
           <w:szCs w:val="18"/>
         </w:rPr>
-        <w:t>A0</w:t>
+        <w:br/>
+        <w:t>Team ARK</w:t>
       </w:r>
       <w:r>
         <w:rPr>
@@ -242,31 +243,7 @@
           <w:sz w:val="18"/>
           <w:szCs w:val="18"/>
         </w:rPr>
-        <w:t>116351R</w:t>
-      </w:r>
-      <w:r>
-        <w:rPr>
-          <w:i/>
-          <w:sz w:val="18"/>
-          <w:szCs w:val="18"/>
-        </w:rPr>
         <w:br/>
-        <w:t>Team ARK</w:t>
-      </w:r>
-      <w:r>
-        <w:rPr>
-          <w:i/>
-          <w:sz w:val="18"/>
-          <w:szCs w:val="18"/>
-        </w:rPr>
-        <w:br/>
-      </w:r>
-      <w:r>
-        <w:rPr>
-          <w:i/>
-          <w:sz w:val="18"/>
-          <w:szCs w:val="18"/>
-        </w:rPr>
         <w:t>e0573193@u.nus.edu</w:t>
       </w:r>
     </w:p>
@@ -689,6 +666,7 @@
       <w:r>
         <w:rPr>
           <w:rFonts w:eastAsia="SimSun"/>
+          <w:noProof/>
           <w:sz w:val="20"/>
           <w:szCs w:val="20"/>
         </w:rPr>
@@ -738,6 +716,7 @@
       <w:r>
         <w:rPr>
           <w:rFonts w:eastAsia="SimSun"/>
+          <w:noProof/>
           <w:sz w:val="20"/>
           <w:szCs w:val="20"/>
         </w:rPr>
@@ -826,6 +805,7 @@
       <w:r>
         <w:rPr>
           <w:rFonts w:eastAsia="SimSun"/>
+          <w:noProof/>
           <w:spacing w:val="-1"/>
           <w:sz w:val="20"/>
           <w:szCs w:val="20"/>
@@ -1449,23 +1429,7 @@
           <w:sz w:val="20"/>
           <w:szCs w:val="20"/>
         </w:rPr>
-        <w:t>egrees). For scalability, the amenities were stored in a Qu</w:t>
-      </w:r>
-      <w:r>
-        <w:rPr>
-          <w:rFonts w:eastAsia="SimSun"/>
-          <w:sz w:val="20"/>
-          <w:szCs w:val="20"/>
-        </w:rPr>
-        <w:t>a</w:t>
-      </w:r>
-      <w:r>
-        <w:rPr>
-          <w:rFonts w:eastAsia="SimSun"/>
-          <w:sz w:val="20"/>
-          <w:szCs w:val="20"/>
-        </w:rPr>
-        <w:t>dtree data structure which allows efficient searches for a given query location. These features are:</w:t>
+        <w:t>egrees). For scalability, the amenities were stored in a Quadtree data structure which allows efficient searches for a given query location. These features are:</w:t>
       </w:r>
     </w:p>
     <w:p>
@@ -1627,23 +1591,7 @@
           <w:sz w:val="20"/>
           <w:szCs w:val="20"/>
         </w:rPr>
-        <w:t xml:space="preserve">The following features were used as it is: "flat_type", "lease_commence_data", "storey_range", "floor_area_sqm", "planning_area", "storey_range". The "storey_range" feature was used to generate two additional features "min_storey" and "max_storey" which represent the lower and upper bound of "storey_range". "month" was used to derive a new feature "year" to represent the year at which the transaction happened. The other columns were dropped for simplicity. As mentioned in the data </w:t>
-      </w:r>
-      <w:r>
-        <w:rPr>
-          <w:rFonts w:eastAsia="SimSun"/>
-          <w:sz w:val="20"/>
-          <w:szCs w:val="20"/>
-        </w:rPr>
-        <w:t>pre-processing</w:t>
-      </w:r>
-      <w:r>
-        <w:rPr>
-          <w:rFonts w:eastAsia="SimSun"/>
-          <w:sz w:val="20"/>
-          <w:szCs w:val="20"/>
-        </w:rPr>
-        <w:t xml:space="preserve"> section, "flat_type" was mapped to integer values to preserve its ordinality characteristic and "planning_area" was passed through a one-hot encoder.</w:t>
+        <w:t>The following features were used as it is: "flat_type", "lease_commence_data", "storey_range", "floor_area_sqm", "planning_area", "storey_range". The "storey_range" feature was used to generate two additional features "min_storey" and "max_storey" which represent the lower and upper bound of "storey_range". "month" was used to derive a new feature "year" to represent the year at which the transaction happened. The other columns were dropped for simplicity. As mentioned in the data pre-processing section, "flat_type" was mapped to integer values to preserve its ordinality characteristic and "planning_area" was passed through a one-hot encoder.</w:t>
       </w:r>
     </w:p>
     <w:p>
@@ -1656,23 +1604,7 @@
           <w:sz w:val="20"/>
           <w:szCs w:val="20"/>
         </w:rPr>
-        <w:t>Due to our observation that there are outliers in the "storey_range" and "floor_area_sqm" columns, we are inclined to use tree-based models to generate our predictions as we believe that they are more resilient to handling outliers. For our baseline predictions, we ensembled the predictions of the</w:t>
-      </w:r>
-      <w:r>
-        <w:rPr>
-          <w:rFonts w:eastAsia="SimSun"/>
-          <w:sz w:val="20"/>
-          <w:szCs w:val="20"/>
-        </w:rPr>
-        <w:t xml:space="preserve"> </w:t>
-      </w:r>
-      <w:r>
-        <w:rPr>
-          <w:rFonts w:eastAsia="SimSun"/>
-          <w:sz w:val="20"/>
-          <w:szCs w:val="20"/>
-        </w:rPr>
-        <w:t>"RandomForestRegressor" and "GradientBoostingRegressor" models to generate a final prediction for prediction. RandomSearchCV was first used to identify promising ranges of parameter values, before using GridSearchCV to narrow the search to specific parameters values. With the baseline models and features, we managed</w:t>
+        <w:t>Due to our observation that there are outliers in the "storey_range" and "floor_area_sqm" columns, we are inclined to use tree-based models to generate our predictions as we believe that they are more resilient to handling outliers. For our baseline predictions, we ensembled the predictions of the "RandomForestRegressor" and "GradientBoostingRegressor" models to generate a final prediction for prediction. RandomSearchCV was first used to identify promising ranges of parameter values, before using GridSearchCV to narrow the search to specific parameters values. With the baseline models and features, we managed</w:t>
       </w:r>
       <w:r>
         <w:t xml:space="preserve"> to </w:t>
@@ -1850,19 +1782,21 @@
           <w:rFonts w:eastAsia="SimSun"/>
           <w:sz w:val="20"/>
           <w:szCs w:val="20"/>
-        </w:rPr>
-      </w:pPr>
-      <w:r>
-        <w:rPr>
-          <w:rFonts w:eastAsia="SimSun"/>
-          <w:sz w:val="20"/>
-          <w:szCs w:val="20"/>
+          <w:lang w:val="en-US"/>
+        </w:rPr>
+      </w:pPr>
+      <w:r>
+        <w:rPr>
+          <w:rFonts w:eastAsia="SimSun"/>
+          <w:sz w:val="20"/>
+          <w:szCs w:val="20"/>
+          <w:lang w:val="en-US"/>
         </w:rPr>
         <w:drawing>
-          <wp:inline distT="0" distB="0" distL="0" distR="0" wp14:anchorId="3F58E178" wp14:editId="6C37FBAF">
-            <wp:extent cx="2895294" cy="3334407"/>
-            <wp:effectExtent l="0" t="0" r="635" b="5715"/>
-            <wp:docPr id="11" name="Picture 11" descr="Graphical user interface&#10;&#10;Description automatically generated with medium confidence"/>
+          <wp:inline distT="0" distB="0" distL="0" distR="0" wp14:anchorId="112D7592" wp14:editId="7E393AF8">
+            <wp:extent cx="2640724" cy="3121873"/>
+            <wp:effectExtent l="0" t="0" r="1270" b="2540"/>
+            <wp:docPr id="1" name="Picture 1" descr="Diagram&#10;&#10;Description automatically generated with low confidence"/>
             <wp:cNvGraphicFramePr>
               <a:graphicFrameLocks xmlns:a="http://purl.oclc.org/ooxml/drawingml/main" noChangeAspect="1"/>
             </wp:cNvGraphicFramePr>
@@ -1870,17 +1804,11 @@
               <a:graphicData uri="http://purl.oclc.org/ooxml/drawingml/picture">
                 <pic:pic xmlns:pic="http://purl.oclc.org/ooxml/drawingml/picture">
                   <pic:nvPicPr>
-                    <pic:cNvPr id="11" name="Picture 11" descr="Graphical user interface&#10;&#10;Description automatically generated with medium confidence"/>
+                    <pic:cNvPr id="1" name="Picture 1" descr="Diagram&#10;&#10;Description automatically generated with low confidence"/>
                     <pic:cNvPicPr/>
                   </pic:nvPicPr>
                   <pic:blipFill>
-                    <a:blip r:embed="rId16" cstate="print">
-                      <a:extLst>
-                        <a:ext uri="{28A0092B-C50C-407E-A947-70E740481C1C}">
-                          <a14:useLocalDpi xmlns:a14="http://schemas.microsoft.com/office/drawing/2010/main" val="0"/>
-                        </a:ext>
-                      </a:extLst>
-                    </a:blip>
+                    <a:blip r:embed="rId16"/>
                     <a:stretch>
                       <a:fillRect/>
                     </a:stretch>
@@ -1888,7 +1816,7 @@
                   <pic:spPr>
                     <a:xfrm>
                       <a:off x="0" y="0"/>
-                      <a:ext cx="2906294" cy="3347076"/>
+                      <a:ext cx="2645972" cy="3128077"/>
                     </a:xfrm>
                     <a:prstGeom prst="rect">
                       <a:avLst/>
@@ -1933,14 +1861,13 @@
       </w:pPr>
       <w:r>
         <w:rPr>
-          <w:noProof/>
           <w:lang w:val="en-SG"/>
         </w:rPr>
         <w:drawing>
-          <wp:inline distT="0" distB="0" distL="0" distR="0" wp14:anchorId="4FE5B7BC" wp14:editId="1B61605C">
-            <wp:extent cx="2506717" cy="3241837"/>
+          <wp:inline distT="0" distB="0" distL="0" distR="0" wp14:anchorId="68E4AA6A" wp14:editId="6486814E">
+            <wp:extent cx="2506717" cy="3175175"/>
             <wp:effectExtent l="0" t="0" r="0" b="0"/>
-            <wp:docPr id="12" name="Picture 12" descr="Shape&#10;&#10;Description automatically generated with medium confidence"/>
+            <wp:docPr id="2" name="Picture 2" descr="Diagram&#10;&#10;Description automatically generated with medium confidence"/>
             <wp:cNvGraphicFramePr>
               <a:graphicFrameLocks xmlns:a="http://purl.oclc.org/ooxml/drawingml/main" noChangeAspect="1"/>
             </wp:cNvGraphicFramePr>
@@ -1948,17 +1875,11 @@
               <a:graphicData uri="http://purl.oclc.org/ooxml/drawingml/picture">
                 <pic:pic xmlns:pic="http://purl.oclc.org/ooxml/drawingml/picture">
                   <pic:nvPicPr>
-                    <pic:cNvPr id="12" name="Picture 12" descr="Shape&#10;&#10;Description automatically generated with medium confidence"/>
+                    <pic:cNvPr id="2" name="Picture 2" descr="Diagram&#10;&#10;Description automatically generated with medium confidence"/>
                     <pic:cNvPicPr/>
                   </pic:nvPicPr>
                   <pic:blipFill>
-                    <a:blip r:embed="rId17" cstate="print">
-                      <a:extLst>
-                        <a:ext uri="{28A0092B-C50C-407E-A947-70E740481C1C}">
-                          <a14:useLocalDpi xmlns:a14="http://schemas.microsoft.com/office/drawing/2010/main" val="0"/>
-                        </a:ext>
-                      </a:extLst>
-                    </a:blip>
+                    <a:blip r:embed="rId17"/>
                     <a:stretch>
                       <a:fillRect/>
                     </a:stretch>
@@ -1966,7 +1887,7 @@
                   <pic:spPr>
                     <a:xfrm>
                       <a:off x="0" y="0"/>
-                      <a:ext cx="2521446" cy="3260886"/>
+                      <a:ext cx="2526988" cy="3200852"/>
                     </a:xfrm>
                     <a:prstGeom prst="rect">
                       <a:avLst/>
@@ -2021,6 +1942,7 @@
           <w:szCs w:val="20"/>
           <w:lang w:val="en-US" w:eastAsia="en-US"/>
         </w:rPr>
+        <w:lastRenderedPageBreak/>
         <w:t>BREAKDOWN OF WORKLOAD</w:t>
       </w:r>
     </w:p>
@@ -4477,6 +4399,7 @@
     <w:lsdException w:name="Emphasis" w:qFormat="1"/>
     <w:lsdException w:name="Normal (Web)" w:uiPriority="99"/>
     <w:lsdException w:name="HTML Keyboard" w:semiHidden="1" w:unhideWhenUsed="1"/>
+    <w:lsdException w:name="Normal Table" w:semiHidden="1" w:unhideWhenUsed="1"/>
     <w:lsdException w:name="annotation subject" w:semiHidden="1" w:unhideWhenUsed="1"/>
     <w:lsdException w:name="No List" w:semiHidden="1" w:unhideWhenUsed="1"/>
     <w:lsdException w:name="Outline List 1" w:semiHidden="1" w:unhideWhenUsed="1"/>
@@ -4519,8 +4442,11 @@
     <w:lsdException w:name="Table Contemporary" w:semiHidden="1" w:unhideWhenUsed="1"/>
     <w:lsdException w:name="Table Elegant" w:semiHidden="1" w:unhideWhenUsed="1"/>
     <w:lsdException w:name="Table Professional" w:semiHidden="1" w:unhideWhenUsed="1"/>
+    <w:lsdException w:name="Table Subtle 1" w:semiHidden="1" w:unhideWhenUsed="1"/>
     <w:lsdException w:name="Table Subtle 2" w:semiHidden="1" w:unhideWhenUsed="1"/>
     <w:lsdException w:name="Table Web 1" w:semiHidden="1" w:unhideWhenUsed="1"/>
+    <w:lsdException w:name="Table Web 2" w:semiHidden="1" w:unhideWhenUsed="1"/>
+    <w:lsdException w:name="Table Web 3" w:semiHidden="1" w:unhideWhenUsed="1"/>
     <w:lsdException w:name="Balloon Text" w:semiHidden="1" w:unhideWhenUsed="1"/>
     <w:lsdException w:name="Table Theme" w:semiHidden="1" w:unhideWhenUsed="1"/>
     <w:lsdException w:name="Placeholder Text" w:semiHidden="1" w:uiPriority="99"/>

</xml_diff>

<commit_message>
Add HDB property info
</commit_message>
<xml_diff>
--- a/report/cs5228-ark.docx
+++ b/report/cs5228-ark.docx
@@ -445,25 +445,7 @@
           <w:sz w:val="20"/>
           <w:szCs w:val="20"/>
         </w:rPr>
-        <w:t xml:space="preserve">We noticed that there is a visible upward trend in the resale prices across the years (refer to Fig X). This gives us the intuition that the resale prices are non-stationary and the date at which the resale flat transaction </w:t>
-      </w:r>
-      <w:proofErr w:type="spellStart"/>
-      <w:r>
-        <w:rPr>
-          <w:rFonts w:eastAsia="SimSun"/>
-          <w:sz w:val="20"/>
-          <w:szCs w:val="20"/>
-        </w:rPr>
-        <w:t>occured</w:t>
-      </w:r>
-      <w:proofErr w:type="spellEnd"/>
-      <w:r>
-        <w:rPr>
-          <w:rFonts w:eastAsia="SimSun"/>
-          <w:sz w:val="20"/>
-          <w:szCs w:val="20"/>
-        </w:rPr>
-        <w:t xml:space="preserve"> should be useful. The resale prices are also at an all-time high since the Global Financial crisis in 2008.</w:t>
+        <w:t>We noticed that there is a visible upward trend in the resale prices across the years (refer to Fig X). This gives us the intuition that the resale prices are non-stationary and the date at which the resale flat transaction occured should be useful. The resale prices are also at an all-time high since the Global Financial crisis in 2008.</w:t>
       </w:r>
       <w:r>
         <w:rPr>
@@ -878,25 +860,7 @@
           <w:sz w:val="20"/>
           <w:szCs w:val="20"/>
         </w:rPr>
-        <w:t xml:space="preserve">Since there are a couple of location-based features that are given to us, we computed the </w:t>
-      </w:r>
-      <w:proofErr w:type="spellStart"/>
-      <w:r>
-        <w:rPr>
-          <w:rFonts w:eastAsia="SimSun"/>
-          <w:sz w:val="20"/>
-          <w:szCs w:val="20"/>
-        </w:rPr>
-        <w:t>Cramers</w:t>
-      </w:r>
-      <w:proofErr w:type="spellEnd"/>
-      <w:r>
-        <w:rPr>
-          <w:rFonts w:eastAsia="SimSun"/>
-          <w:sz w:val="20"/>
-          <w:szCs w:val="20"/>
-        </w:rPr>
-        <w:t>' V coefficient amongst these features to see if there are any relationship between them. We noticed that these location-based features are higher correlated to one another. This could imply that we need to only select one of the location-based features for our modelling pipeline.</w:t>
+        <w:t>Since there are a couple of location-based features that are given to us, we computed the Cramers' V coefficient amongst these features to see if there are any relationship between them. We noticed that these location-based features are higher correlated to one another. This could imply that we need to only select one of the location-based features for our modelling pipeline.</w:t>
       </w:r>
     </w:p>
     <w:p>
@@ -1009,25 +973,7 @@
           <w:sz w:val="20"/>
           <w:szCs w:val="20"/>
         </w:rPr>
-        <w:t>There were no missing values in the training dataset given to us. While looking through the unique values across all the column features, we noticed that "elevation" and "</w:t>
-      </w:r>
-      <w:proofErr w:type="spellStart"/>
-      <w:r>
-        <w:rPr>
-          <w:rFonts w:eastAsia="SimSun"/>
-          <w:sz w:val="20"/>
-          <w:szCs w:val="20"/>
-        </w:rPr>
-        <w:t>eco_category</w:t>
-      </w:r>
-      <w:proofErr w:type="spellEnd"/>
-      <w:r>
-        <w:rPr>
-          <w:rFonts w:eastAsia="SimSun"/>
-          <w:sz w:val="20"/>
-          <w:szCs w:val="20"/>
-        </w:rPr>
-        <w:t>" columns contain only a single value. Since there are no variation in the column features, we chose to drop them as they unlikely provide any information useful for the model.</w:t>
+        <w:t>There were no missing values in the training dataset given to us. While looking through the unique values across all the column features, we noticed that "elevation" and "eco_category" columns contain only a single value. Since there are no variation in the column features, we chose to drop them as they unlikely provide any information useful for the model.</w:t>
       </w:r>
     </w:p>
     <w:p>
@@ -1562,67 +1508,7 @@
           <w:szCs w:val="20"/>
           <w:lang w:val="en-SG"/>
         </w:rPr>
-        <w:t xml:space="preserve">Then, we fit this data to models that can handle nominal features. The implementations we used that have such categorical support Gradient Boosting methods:  </w:t>
-      </w:r>
-      <w:proofErr w:type="spellStart"/>
-      <w:r>
-        <w:rPr>
-          <w:rFonts w:eastAsia="SimSun"/>
-          <w:sz w:val="20"/>
-          <w:szCs w:val="20"/>
-          <w:lang w:val="en-SG"/>
-        </w:rPr>
-        <w:t>HistGradientBoostingRegressor</w:t>
-      </w:r>
-      <w:proofErr w:type="spellEnd"/>
-      <w:r>
-        <w:rPr>
-          <w:rFonts w:eastAsia="SimSun"/>
-          <w:sz w:val="20"/>
-          <w:szCs w:val="20"/>
-          <w:lang w:val="en-SG"/>
-        </w:rPr>
-        <w:t xml:space="preserve"> from scikit-learn and </w:t>
-      </w:r>
-      <w:proofErr w:type="spellStart"/>
-      <w:r>
-        <w:rPr>
-          <w:rFonts w:eastAsia="SimSun"/>
-          <w:sz w:val="20"/>
-          <w:szCs w:val="20"/>
-          <w:lang w:val="en-SG"/>
-        </w:rPr>
-        <w:t>LGBMRegressor</w:t>
-      </w:r>
-      <w:proofErr w:type="spellEnd"/>
-      <w:r>
-        <w:rPr>
-          <w:rFonts w:eastAsia="SimSun"/>
-          <w:sz w:val="20"/>
-          <w:szCs w:val="20"/>
-          <w:lang w:val="en-SG"/>
-        </w:rPr>
-        <w:t xml:space="preserve"> from </w:t>
-      </w:r>
-      <w:proofErr w:type="spellStart"/>
-      <w:r>
-        <w:rPr>
-          <w:rFonts w:eastAsia="SimSun"/>
-          <w:sz w:val="20"/>
-          <w:szCs w:val="20"/>
-          <w:lang w:val="en-SG"/>
-        </w:rPr>
-        <w:t>LightGBM</w:t>
-      </w:r>
-      <w:proofErr w:type="spellEnd"/>
-      <w:r>
-        <w:rPr>
-          <w:rFonts w:eastAsia="SimSun"/>
-          <w:sz w:val="20"/>
-          <w:szCs w:val="20"/>
-          <w:lang w:val="en-SG"/>
-        </w:rPr>
-        <w:t xml:space="preserve">. </w:t>
+        <w:t xml:space="preserve">Then, we fit this data to models that can handle nominal features. The implementations we used that have such categorical support Gradient Boosting methods:  HistGradientBoostingRegressor from scikit-learn and LGBMRegressor from LightGBM. </w:t>
       </w:r>
     </w:p>
     <w:p>
@@ -1742,34 +1628,7 @@
           <w:szCs w:val="20"/>
           <w:lang w:val="en-US"/>
         </w:rPr>
-        <w:t>We</w:t>
-      </w:r>
-      <w:r>
-        <w:rPr>
-          <w:rFonts w:eastAsia="SimSun"/>
-          <w:sz w:val="20"/>
-          <w:szCs w:val="20"/>
-          <w:lang w:val="en-US"/>
-        </w:rPr>
-        <w:t xml:space="preserve"> engineered</w:t>
-      </w:r>
-      <w:r>
-        <w:rPr>
-          <w:rFonts w:eastAsia="SimSun"/>
-          <w:sz w:val="20"/>
-          <w:szCs w:val="20"/>
-          <w:lang w:val="en-US"/>
-        </w:rPr>
-        <w:t xml:space="preserve"> the following features based on the given dataset</w:t>
-      </w:r>
-      <w:r>
-        <w:rPr>
-          <w:rFonts w:eastAsia="SimSun"/>
-          <w:sz w:val="20"/>
-          <w:szCs w:val="20"/>
-          <w:lang w:val="en-US"/>
-        </w:rPr>
-        <w:t>:</w:t>
+        <w:t>We engineered the following features based on the given dataset:</w:t>
       </w:r>
     </w:p>
     <w:p>
@@ -1785,65 +1644,14 @@
           <w:szCs w:val="20"/>
         </w:rPr>
       </w:pPr>
-      <w:proofErr w:type="spellStart"/>
-      <w:r>
-        <w:rPr>
-          <w:rFonts w:eastAsia="SimSun"/>
-          <w:sz w:val="20"/>
-          <w:szCs w:val="20"/>
-          <w:lang w:val="en-US"/>
-        </w:rPr>
-        <w:t>before_covid</w:t>
-      </w:r>
-      <w:proofErr w:type="spellEnd"/>
-      <w:r>
-        <w:rPr>
-          <w:rFonts w:eastAsia="SimSun"/>
-          <w:sz w:val="20"/>
-          <w:szCs w:val="20"/>
-          <w:lang w:val="en-US"/>
-        </w:rPr>
-        <w:t xml:space="preserve"> – we believe that the distribution of resale prices </w:t>
-      </w:r>
-      <w:proofErr w:type="gramStart"/>
-      <w:r>
-        <w:rPr>
-          <w:rFonts w:eastAsia="SimSun"/>
-          <w:sz w:val="20"/>
-          <w:szCs w:val="20"/>
-          <w:lang w:val="en-US"/>
-        </w:rPr>
-        <w:t>change</w:t>
-      </w:r>
-      <w:proofErr w:type="gramEnd"/>
-      <w:r>
-        <w:rPr>
-          <w:rFonts w:eastAsia="SimSun"/>
-          <w:sz w:val="20"/>
-          <w:szCs w:val="20"/>
-          <w:lang w:val="en-US"/>
-        </w:rPr>
-        <w:t xml:space="preserve"> after Feb 2020, the period for Covid-19 </w:t>
-      </w:r>
-      <w:proofErr w:type="spellStart"/>
-      <w:r>
-        <w:rPr>
-          <w:rFonts w:eastAsia="SimSun"/>
-          <w:sz w:val="20"/>
-          <w:szCs w:val="20"/>
-          <w:lang w:val="en-US"/>
-        </w:rPr>
-        <w:t>lockadown</w:t>
-      </w:r>
-      <w:proofErr w:type="spellEnd"/>
-      <w:r>
-        <w:rPr>
-          <w:rFonts w:eastAsia="SimSun"/>
-          <w:sz w:val="20"/>
-          <w:szCs w:val="20"/>
-          <w:lang w:val="en-US"/>
-        </w:rPr>
-        <w:t xml:space="preserve"> in Singapore</w:t>
+      <w:r>
+        <w:rPr>
+          <w:rFonts w:eastAsia="SimSun"/>
+          <w:sz w:val="20"/>
+          <w:szCs w:val="20"/>
+          <w:lang w:val="en-US"/>
+        </w:rPr>
+        <w:t>before_covid – we believe that the distribution of resale prices change after Feb 2020, the period for Covid-19 lockadown in Singapore</w:t>
       </w:r>
     </w:p>
     <w:p>
@@ -1859,45 +1667,14 @@
           <w:szCs w:val="20"/>
         </w:rPr>
       </w:pPr>
-      <w:proofErr w:type="spellStart"/>
-      <w:r>
-        <w:rPr>
-          <w:rFonts w:eastAsia="SimSun"/>
-          <w:sz w:val="20"/>
-          <w:szCs w:val="20"/>
-          <w:lang w:val="en-US"/>
-        </w:rPr>
-        <w:t>average_storey</w:t>
-      </w:r>
-      <w:proofErr w:type="spellEnd"/>
-      <w:r>
-        <w:rPr>
-          <w:rFonts w:eastAsia="SimSun"/>
-          <w:sz w:val="20"/>
-          <w:szCs w:val="20"/>
-          <w:lang w:val="en-US"/>
-        </w:rPr>
-        <w:t xml:space="preserve"> – the average of the minimum and maximum from the given </w:t>
-      </w:r>
-      <w:proofErr w:type="spellStart"/>
-      <w:r>
-        <w:rPr>
-          <w:rFonts w:eastAsia="SimSun"/>
-          <w:sz w:val="20"/>
-          <w:szCs w:val="20"/>
-          <w:lang w:val="en-US"/>
-        </w:rPr>
-        <w:t>storey_range</w:t>
-      </w:r>
-      <w:proofErr w:type="spellEnd"/>
-      <w:r>
-        <w:rPr>
-          <w:rFonts w:eastAsia="SimSun"/>
-          <w:sz w:val="20"/>
-          <w:szCs w:val="20"/>
-          <w:lang w:val="en-US"/>
-        </w:rPr>
-        <w:t xml:space="preserve"> feature</w:t>
+      <w:r>
+        <w:rPr>
+          <w:rFonts w:eastAsia="SimSun"/>
+          <w:sz w:val="20"/>
+          <w:szCs w:val="20"/>
+          <w:lang w:val="en-US"/>
+        </w:rPr>
+        <w:t>average_storey – the average of the minimum and maximum from the given storey_range feature</w:t>
       </w:r>
     </w:p>
     <w:p>
@@ -1913,25 +1690,14 @@
           <w:szCs w:val="20"/>
         </w:rPr>
       </w:pPr>
-      <w:proofErr w:type="spellStart"/>
-      <w:r>
-        <w:rPr>
-          <w:rFonts w:eastAsia="SimSun"/>
-          <w:sz w:val="20"/>
-          <w:szCs w:val="20"/>
-          <w:lang w:val="en-US"/>
-        </w:rPr>
-        <w:t>is_inauspicious</w:t>
-      </w:r>
-      <w:proofErr w:type="spellEnd"/>
-      <w:r>
-        <w:rPr>
-          <w:rFonts w:eastAsia="SimSun"/>
-          <w:sz w:val="20"/>
-          <w:szCs w:val="20"/>
-          <w:lang w:val="en-US"/>
-        </w:rPr>
-        <w:t xml:space="preserve"> – we block numbers which are 13, 4, 44 or 444 might be considered to be inauspicious to some</w:t>
+      <w:r>
+        <w:rPr>
+          <w:rFonts w:eastAsia="SimSun"/>
+          <w:sz w:val="20"/>
+          <w:szCs w:val="20"/>
+          <w:lang w:val="en-US"/>
+        </w:rPr>
+        <w:t>is_inauspicious – we block numbers which are 13, 4, 44 or 444 might be considered to be inauspicious to some</w:t>
       </w:r>
     </w:p>
     <w:p>
@@ -1947,37 +1713,15 @@
           <w:szCs w:val="20"/>
         </w:rPr>
       </w:pPr>
-      <w:proofErr w:type="spellStart"/>
-      <w:r>
-        <w:rPr>
-          <w:rFonts w:eastAsia="SimSun"/>
-          <w:sz w:val="20"/>
-          <w:szCs w:val="20"/>
-          <w:lang w:val="en-US"/>
-        </w:rPr>
-        <w:t>remaining_lease</w:t>
-      </w:r>
-      <w:proofErr w:type="spellEnd"/>
-      <w:r>
-        <w:rPr>
-          <w:rFonts w:eastAsia="SimSun"/>
-          <w:sz w:val="20"/>
-          <w:szCs w:val="20"/>
-          <w:lang w:val="en-US"/>
-        </w:rPr>
-        <w:t xml:space="preserve"> – this is the difference between the year and </w:t>
-      </w:r>
-      <w:proofErr w:type="spellStart"/>
-      <w:r>
-        <w:rPr>
-          <w:rFonts w:eastAsia="SimSun"/>
-          <w:sz w:val="20"/>
-          <w:szCs w:val="20"/>
-          <w:lang w:val="en-US"/>
-        </w:rPr>
-        <w:t>lease_commencement_date</w:t>
-      </w:r>
-      <w:proofErr w:type="spellEnd"/>
+      <w:r>
+        <w:rPr>
+          <w:rFonts w:eastAsia="SimSun"/>
+          <w:sz w:val="20"/>
+          <w:szCs w:val="20"/>
+          <w:lang w:val="en-US"/>
+        </w:rPr>
+        <w:t>remaining_lease – this is the difference between the year and lease_commencement_date</w:t>
+      </w:r>
     </w:p>
     <w:p>
       <w:pPr>
@@ -1992,45 +1736,14 @@
           <w:szCs w:val="20"/>
         </w:rPr>
       </w:pPr>
-      <w:proofErr w:type="spellStart"/>
-      <w:r>
-        <w:rPr>
-          <w:rFonts w:eastAsia="SimSun"/>
-          <w:sz w:val="20"/>
-          <w:szCs w:val="20"/>
-          <w:lang w:val="en-US"/>
-        </w:rPr>
-        <w:t>can_use_cpf</w:t>
-      </w:r>
-      <w:proofErr w:type="spellEnd"/>
-      <w:r>
-        <w:rPr>
-          <w:rFonts w:eastAsia="SimSun"/>
-          <w:sz w:val="20"/>
-          <w:szCs w:val="20"/>
-          <w:lang w:val="en-US"/>
-        </w:rPr>
-        <w:t xml:space="preserve"> – if </w:t>
-      </w:r>
-      <w:proofErr w:type="spellStart"/>
-      <w:r>
-        <w:rPr>
-          <w:rFonts w:eastAsia="SimSun"/>
-          <w:sz w:val="20"/>
-          <w:szCs w:val="20"/>
-          <w:lang w:val="en-US"/>
-        </w:rPr>
-        <w:t>remaining_lease</w:t>
-      </w:r>
-      <w:proofErr w:type="spellEnd"/>
-      <w:r>
-        <w:rPr>
-          <w:rFonts w:eastAsia="SimSun"/>
-          <w:sz w:val="20"/>
-          <w:szCs w:val="20"/>
-          <w:lang w:val="en-US"/>
-        </w:rPr>
-        <w:t xml:space="preserve"> is less than 30</w:t>
+      <w:r>
+        <w:rPr>
+          <w:rFonts w:eastAsia="SimSun"/>
+          <w:sz w:val="20"/>
+          <w:szCs w:val="20"/>
+          <w:lang w:val="en-US"/>
+        </w:rPr>
+        <w:t>can_use_cpf – if remaining_lease is less than 30</w:t>
       </w:r>
     </w:p>
     <w:p>
@@ -2161,18 +1874,8 @@
           <w:sz w:val="20"/>
           <w:szCs w:val="20"/>
         </w:rPr>
-        <w:t xml:space="preserve">Markets and Hawker </w:t>
-      </w:r>
-      <w:proofErr w:type="spellStart"/>
-      <w:r>
-        <w:rPr>
-          <w:rFonts w:eastAsia="SimSun"/>
-          <w:sz w:val="20"/>
-          <w:szCs w:val="20"/>
-        </w:rPr>
-        <w:t>Centers</w:t>
-      </w:r>
-      <w:proofErr w:type="spellEnd"/>
+        <w:t>Markets and Hawker Centers</w:t>
+      </w:r>
     </w:p>
     <w:p>
       <w:pPr>
@@ -2193,18 +1896,8 @@
           <w:sz w:val="20"/>
           <w:szCs w:val="20"/>
         </w:rPr>
-        <w:t xml:space="preserve">Shopping </w:t>
-      </w:r>
-      <w:proofErr w:type="spellStart"/>
-      <w:r>
-        <w:rPr>
-          <w:rFonts w:eastAsia="SimSun"/>
-          <w:sz w:val="20"/>
-          <w:szCs w:val="20"/>
-        </w:rPr>
-        <w:t>Centers</w:t>
-      </w:r>
-      <w:proofErr w:type="spellEnd"/>
+        <w:t>Shopping Centers</w:t>
+      </w:r>
     </w:p>
     <w:p>
       <w:pPr>
@@ -2493,27 +2186,7 @@
           <w:szCs w:val="20"/>
           <w:lang w:val="en-US"/>
         </w:rPr>
-        <w:t xml:space="preserve"> and the </w:t>
-      </w:r>
-      <w:proofErr w:type="spellStart"/>
-      <w:r>
-        <w:rPr>
-          <w:rFonts w:eastAsia="SimSun"/>
-          <w:sz w:val="20"/>
-          <w:szCs w:val="20"/>
-          <w:lang w:val="en-US"/>
-        </w:rPr>
-        <w:t>planning_area</w:t>
-      </w:r>
-      <w:proofErr w:type="spellEnd"/>
-      <w:r>
-        <w:rPr>
-          <w:rFonts w:eastAsia="SimSun"/>
-          <w:sz w:val="20"/>
-          <w:szCs w:val="20"/>
-          <w:lang w:val="en-US"/>
-        </w:rPr>
-        <w:t xml:space="preserve"> feature.</w:t>
+        <w:t xml:space="preserve"> and the planning_area feature.</w:t>
       </w:r>
     </w:p>
     <w:p>
@@ -2552,7 +2225,6 @@
           <w:szCs w:val="20"/>
         </w:rPr>
       </w:pPr>
-      <w:proofErr w:type="spellStart"/>
       <w:r>
         <w:rPr>
           <w:rFonts w:eastAsia="SimSun"/>
@@ -2562,7 +2234,6 @@
         </w:rPr>
         <w:t>prime_district</w:t>
       </w:r>
-      <w:proofErr w:type="spellEnd"/>
     </w:p>
     <w:p>
       <w:pPr>
@@ -2577,7 +2248,6 @@
           <w:szCs w:val="20"/>
         </w:rPr>
       </w:pPr>
-      <w:proofErr w:type="spellStart"/>
       <w:r>
         <w:rPr>
           <w:rFonts w:eastAsia="SimSun"/>
@@ -2587,7 +2257,6 @@
         </w:rPr>
         <w:t>core_central_region</w:t>
       </w:r>
-      <w:proofErr w:type="spellEnd"/>
     </w:p>
     <w:p>
       <w:pPr>
@@ -2678,7 +2347,6 @@
           <w:szCs w:val="20"/>
         </w:rPr>
       </w:pPr>
-      <w:proofErr w:type="spellStart"/>
       <w:r>
         <w:rPr>
           <w:rFonts w:eastAsia="SimSun"/>
@@ -2688,7 +2356,250 @@
         </w:rPr>
         <w:t>price_index</w:t>
       </w:r>
-      <w:proofErr w:type="spellEnd"/>
+    </w:p>
+    <w:p>
+      <w:pPr>
+        <w:pStyle w:val="BodyText"/>
+        <w:ind w:firstLine="0pt"/>
+        <w:rPr>
+          <w:rFonts w:eastAsia="SimSun"/>
+          <w:i/>
+          <w:iCs/>
+          <w:sz w:val="20"/>
+          <w:szCs w:val="20"/>
+          <w:lang w:val="en-US"/>
+        </w:rPr>
+      </w:pPr>
+      <w:r>
+        <w:rPr>
+          <w:rFonts w:eastAsia="SimSun"/>
+          <w:i/>
+          <w:iCs/>
+          <w:sz w:val="20"/>
+          <w:szCs w:val="20"/>
+          <w:lang w:val="en-US"/>
+        </w:rPr>
+        <w:t xml:space="preserve">HDB </w:t>
+      </w:r>
+      <w:r>
+        <w:rPr>
+          <w:rFonts w:eastAsia="SimSun"/>
+          <w:i/>
+          <w:iCs/>
+          <w:sz w:val="20"/>
+          <w:szCs w:val="20"/>
+          <w:lang w:val="en-US"/>
+        </w:rPr>
+        <w:t>Property Information</w:t>
+      </w:r>
+    </w:p>
+    <w:p>
+      <w:pPr>
+        <w:pStyle w:val="BodyText"/>
+        <w:ind w:firstLine="0pt"/>
+        <w:rPr>
+          <w:rFonts w:eastAsia="SimSun"/>
+          <w:sz w:val="20"/>
+          <w:szCs w:val="20"/>
+          <w:lang w:val="en-US"/>
+        </w:rPr>
+      </w:pPr>
+      <w:r>
+        <w:rPr>
+          <w:rFonts w:eastAsia="SimSun"/>
+          <w:sz w:val="20"/>
+          <w:szCs w:val="20"/>
+          <w:lang w:val="en-US"/>
+        </w:rPr>
+        <w:t>We obtained the HDB</w:t>
+      </w:r>
+      <w:r>
+        <w:rPr>
+          <w:rFonts w:eastAsia="SimSun"/>
+          <w:sz w:val="20"/>
+          <w:szCs w:val="20"/>
+          <w:lang w:val="en-US"/>
+        </w:rPr>
+        <w:t xml:space="preserve"> Property Information</w:t>
+      </w:r>
+      <w:r>
+        <w:rPr>
+          <w:rFonts w:eastAsia="SimSun"/>
+          <w:sz w:val="20"/>
+          <w:szCs w:val="20"/>
+          <w:lang w:val="en-US"/>
+        </w:rPr>
+        <w:t xml:space="preserve"> from </w:t>
+      </w:r>
+      <w:hyperlink r:id="rId17" w:history="1">
+        <w:r>
+          <w:rPr>
+            <w:rStyle w:val="Hyperlink"/>
+            <w:rFonts w:eastAsia="SimSun"/>
+            <w:sz w:val="20"/>
+            <w:szCs w:val="20"/>
+            <w:lang w:val="en-US"/>
+          </w:rPr>
+          <w:t>h</w:t>
+        </w:r>
+        <w:r>
+          <w:rPr>
+            <w:rStyle w:val="Hyperlink"/>
+            <w:rFonts w:eastAsia="SimSun"/>
+            <w:sz w:val="20"/>
+            <w:szCs w:val="20"/>
+            <w:lang w:val="en-US"/>
+          </w:rPr>
+          <w:t>e</w:t>
+        </w:r>
+        <w:r>
+          <w:rPr>
+            <w:rStyle w:val="Hyperlink"/>
+            <w:rFonts w:eastAsia="SimSun"/>
+            <w:sz w:val="20"/>
+            <w:szCs w:val="20"/>
+            <w:lang w:val="en-US"/>
+          </w:rPr>
+          <w:t>re</w:t>
+        </w:r>
+      </w:hyperlink>
+      <w:r>
+        <w:rPr>
+          <w:rFonts w:eastAsia="SimSun"/>
+          <w:sz w:val="20"/>
+          <w:szCs w:val="20"/>
+          <w:lang w:val="en-US"/>
+        </w:rPr>
+        <w:t>. We mapped the data</w:t>
+      </w:r>
+      <w:r>
+        <w:rPr>
+          <w:rFonts w:eastAsia="SimSun"/>
+          <w:sz w:val="20"/>
+          <w:szCs w:val="20"/>
+          <w:lang w:val="en-US"/>
+        </w:rPr>
+        <w:t>’s block and street name to the main dataset (this required us to use the common street abbreviations)</w:t>
+      </w:r>
+      <w:r>
+        <w:rPr>
+          <w:rFonts w:eastAsia="SimSun"/>
+          <w:sz w:val="20"/>
+          <w:szCs w:val="20"/>
+          <w:lang w:val="en-US"/>
+        </w:rPr>
+        <w:t>. This gives us</w:t>
+      </w:r>
+      <w:r>
+        <w:rPr>
+          <w:rFonts w:eastAsia="SimSun"/>
+          <w:sz w:val="20"/>
+          <w:szCs w:val="20"/>
+          <w:lang w:val="en-US"/>
+        </w:rPr>
+        <w:t xml:space="preserve"> the following features which we believe might help with the prediction</w:t>
+      </w:r>
+      <w:r>
+        <w:rPr>
+          <w:rFonts w:eastAsia="SimSun"/>
+          <w:sz w:val="20"/>
+          <w:szCs w:val="20"/>
+          <w:lang w:val="en-US"/>
+        </w:rPr>
+        <w:t>:</w:t>
+      </w:r>
+    </w:p>
+    <w:p>
+      <w:pPr>
+        <w:pStyle w:val="bulletlist"/>
+        <w:tabs>
+          <w:tab w:val="clear" w:pos="32.40pt"/>
+        </w:tabs>
+        <w:ind w:start="28.80pt" w:hanging="14.40pt"/>
+        <w:rPr>
+          <w:rFonts w:eastAsia="SimSun"/>
+          <w:sz w:val="20"/>
+          <w:szCs w:val="20"/>
+        </w:rPr>
+      </w:pPr>
+      <w:r>
+        <w:rPr>
+          <w:rFonts w:eastAsia="SimSun"/>
+          <w:sz w:val="20"/>
+          <w:szCs w:val="20"/>
+          <w:lang w:val="en-US"/>
+        </w:rPr>
+        <w:t>max_floor_lvl</w:t>
+      </w:r>
+    </w:p>
+    <w:p>
+      <w:pPr>
+        <w:pStyle w:val="bulletlist"/>
+        <w:tabs>
+          <w:tab w:val="clear" w:pos="32.40pt"/>
+        </w:tabs>
+        <w:ind w:start="28.80pt" w:hanging="14.40pt"/>
+        <w:rPr>
+          <w:rFonts w:eastAsia="SimSun"/>
+          <w:sz w:val="20"/>
+          <w:szCs w:val="20"/>
+        </w:rPr>
+      </w:pPr>
+      <w:r>
+        <w:rPr>
+          <w:rFonts w:eastAsia="SimSun"/>
+          <w:sz w:val="20"/>
+          <w:szCs w:val="20"/>
+          <w:lang w:val="en-US"/>
+        </w:rPr>
+        <w:t>total_dwelling_units</w:t>
+      </w:r>
+    </w:p>
+    <w:p>
+      <w:pPr>
+        <w:pStyle w:val="bulletlist"/>
+        <w:tabs>
+          <w:tab w:val="clear" w:pos="32.40pt"/>
+        </w:tabs>
+        <w:ind w:start="28.80pt" w:hanging="14.40pt"/>
+        <w:rPr>
+          <w:rFonts w:eastAsia="SimSun"/>
+          <w:sz w:val="20"/>
+          <w:szCs w:val="20"/>
+        </w:rPr>
+      </w:pPr>
+      <w:r>
+        <w:rPr>
+          <w:rFonts w:eastAsia="SimSun"/>
+          <w:sz w:val="20"/>
+          <w:szCs w:val="20"/>
+          <w:lang w:val="en-US"/>
+        </w:rPr>
+        <w:t>rental_rooms</w:t>
+      </w:r>
+    </w:p>
+    <w:p>
+      <w:pPr>
+        <w:pStyle w:val="bulletlist"/>
+        <w:tabs>
+          <w:tab w:val="clear" w:pos="32.40pt"/>
+        </w:tabs>
+        <w:ind w:start="28.80pt" w:hanging="14.40pt"/>
+        <w:rPr>
+          <w:rFonts w:eastAsia="SimSun"/>
+          <w:sz w:val="20"/>
+          <w:szCs w:val="20"/>
+        </w:rPr>
+      </w:pPr>
+      <w:r>
+        <w:rPr>
+          <w:rFonts w:eastAsia="SimSun"/>
+          <w:sz w:val="20"/>
+          <w:szCs w:val="20"/>
+          <w:lang w:val="en-US"/>
+        </w:rPr>
+        <w:t>building_age</w:t>
+      </w:r>
     </w:p>
     <w:p>
       <w:pPr>
@@ -2799,6 +2710,7 @@
           <w:sz w:val="20"/>
           <w:szCs w:val="20"/>
         </w:rPr>
+        <w:lastRenderedPageBreak/>
         <w:t>The following features were used as it is: "flat_type", "lease_commence_data", "storey_range", "floor_area_sqm", "planning_area", "storey_range". The "storey_range" feature was used to generate two additional features "min_storey" and "max_storey" which represent the lower and upper bound of "storey_range". "month" was used to derive a new feature "year" to represent the year at which the transaction happened. The other columns were dropped for simplicity. As mentioned in the data pre-processing section, "flat_type" was mapped to integer values to preserve its ordinality characteristic and "planning_area" was passed through a one-hot encoder.</w:t>
       </w:r>
     </w:p>
@@ -2817,7 +2729,6 @@
           <w:sz w:val="20"/>
           <w:szCs w:val="20"/>
         </w:rPr>
-        <w:lastRenderedPageBreak/>
         <w:t>Due to our observation that there are outliers in the "storey_range" and "floor_area_sqm" columns, we are inclined to use tree-based models to generate our predictions as we believe that they are more resilient to handling outliers. For our baseline predictions, we ensembled the predictions of the "RandomForestRegressor" and "GradientBoostingRegressor" models to generate a final prediction for prediction. RandomSearchCV was first used to identify promising ranges of parameter values, before using GridSearchCV to narrow the search to specific parameters values. With the baseline models and features, we managed</w:t>
       </w:r>
       <w:r>
@@ -2884,47 +2795,7 @@
           <w:szCs w:val="20"/>
           <w:lang w:val="en-US"/>
         </w:rPr>
-        <w:t>We used `</w:t>
-      </w:r>
-      <w:proofErr w:type="spellStart"/>
-      <w:r>
-        <w:rPr>
-          <w:rFonts w:eastAsia="SimSun"/>
-          <w:sz w:val="20"/>
-          <w:szCs w:val="20"/>
-          <w:lang w:val="en-US"/>
-        </w:rPr>
-        <w:t>HistGradientBoostingRegressor</w:t>
-      </w:r>
-      <w:proofErr w:type="spellEnd"/>
-      <w:r>
-        <w:rPr>
-          <w:rFonts w:eastAsia="SimSun"/>
-          <w:sz w:val="20"/>
-          <w:szCs w:val="20"/>
-          <w:lang w:val="en-US"/>
-        </w:rPr>
-        <w:t xml:space="preserve">` as its implementation supports splitting of nominal features. We obtained a </w:t>
-      </w:r>
-      <w:proofErr w:type="spellStart"/>
-      <w:r>
-        <w:rPr>
-          <w:rFonts w:eastAsia="SimSun"/>
-          <w:sz w:val="20"/>
-          <w:szCs w:val="20"/>
-          <w:lang w:val="en-US"/>
-        </w:rPr>
-        <w:t>val</w:t>
-      </w:r>
-      <w:proofErr w:type="spellEnd"/>
-      <w:r>
-        <w:rPr>
-          <w:rFonts w:eastAsia="SimSun"/>
-          <w:sz w:val="20"/>
-          <w:szCs w:val="20"/>
-          <w:lang w:val="en-US"/>
-        </w:rPr>
-        <w:t xml:space="preserve"> RMSE of $17,000.</w:t>
+        <w:t>We used `HistGradientBoostingRegressor` as its implementation supports splitting of nominal features. We obtained a val RMSE of $17,000.</w:t>
       </w:r>
       <w:r>
         <w:rPr>
@@ -2955,96 +2826,16 @@
           <w:lang w:val="en-US"/>
         </w:rPr>
         <w:tab/>
-        <w:t xml:space="preserve">Another implementation that supports nominal features is the </w:t>
-      </w:r>
-      <w:proofErr w:type="spellStart"/>
-      <w:r>
-        <w:rPr>
-          <w:rFonts w:eastAsia="SimSun"/>
-          <w:sz w:val="20"/>
-          <w:szCs w:val="20"/>
-          <w:lang w:val="en-US"/>
-        </w:rPr>
-        <w:t>LGBMRegressor</w:t>
-      </w:r>
-      <w:proofErr w:type="spellEnd"/>
-      <w:r>
-        <w:rPr>
-          <w:rFonts w:eastAsia="SimSun"/>
-          <w:sz w:val="20"/>
-          <w:szCs w:val="20"/>
-          <w:lang w:val="en-US"/>
-        </w:rPr>
-        <w:t xml:space="preserve"> from </w:t>
-      </w:r>
-      <w:proofErr w:type="spellStart"/>
-      <w:r>
-        <w:rPr>
-          <w:rFonts w:eastAsia="SimSun"/>
-          <w:sz w:val="20"/>
-          <w:szCs w:val="20"/>
-          <w:lang w:val="en-US"/>
-        </w:rPr>
-        <w:t>LightGB</w:t>
-      </w:r>
-      <w:proofErr w:type="spellEnd"/>
-      <w:r>
-        <w:rPr>
-          <w:rFonts w:eastAsia="SimSun"/>
-          <w:sz w:val="20"/>
-          <w:szCs w:val="20"/>
-          <w:lang w:val="en-US"/>
-        </w:rPr>
-        <w:t xml:space="preserve">M. The best </w:t>
-      </w:r>
-      <w:proofErr w:type="spellStart"/>
-      <w:r>
-        <w:rPr>
-          <w:rFonts w:eastAsia="SimSun"/>
-          <w:sz w:val="20"/>
-          <w:szCs w:val="20"/>
-          <w:lang w:val="en-US"/>
-        </w:rPr>
-        <w:t>val</w:t>
-      </w:r>
-      <w:proofErr w:type="spellEnd"/>
-      <w:r>
-        <w:rPr>
-          <w:rFonts w:eastAsia="SimSun"/>
-          <w:sz w:val="20"/>
-          <w:szCs w:val="20"/>
-          <w:lang w:val="en-US"/>
-        </w:rPr>
-        <w:t xml:space="preserve"> RMSE obtained is $18,329.</w:t>
-      </w:r>
-      <w:r>
-        <w:rPr>
-          <w:rFonts w:eastAsia="SimSun"/>
-          <w:sz w:val="20"/>
-          <w:szCs w:val="20"/>
-          <w:lang w:val="en-US"/>
-        </w:rPr>
-        <w:t xml:space="preserve"> This implementation is much slower than </w:t>
-      </w:r>
-      <w:proofErr w:type="spellStart"/>
-      <w:r>
-        <w:rPr>
-          <w:rFonts w:eastAsia="SimSun"/>
-          <w:sz w:val="20"/>
-          <w:szCs w:val="20"/>
-          <w:lang w:val="en-US"/>
-        </w:rPr>
-        <w:t>HistGradientBoostingRegressor</w:t>
-      </w:r>
-      <w:proofErr w:type="spellEnd"/>
-      <w:r>
-        <w:rPr>
-          <w:rFonts w:eastAsia="SimSun"/>
-          <w:sz w:val="20"/>
-          <w:szCs w:val="20"/>
-          <w:lang w:val="en-US"/>
-        </w:rPr>
-        <w:t>.</w:t>
+        <w:t>Another implementation that supports nominal features is the LGBMRegressor from LightGBM. The best val RMSE obtained is $18,329.</w:t>
+      </w:r>
+      <w:r>
+        <w:rPr>
+          <w:rFonts w:eastAsia="SimSun"/>
+          <w:sz w:val="20"/>
+          <w:szCs w:val="20"/>
+          <w:lang w:val="en-US"/>
+        </w:rPr>
+        <w:t xml:space="preserve"> This implementation is much slower than HistGradientBoostingRegressor.</w:t>
       </w:r>
     </w:p>
     <w:p>
@@ -3082,7 +2873,6 @@
           <w:szCs w:val="20"/>
         </w:rPr>
       </w:pPr>
-      <w:proofErr w:type="spellStart"/>
       <w:r>
         <w:rPr>
           <w:rFonts w:eastAsia="SimSun"/>
@@ -3092,7 +2882,6 @@
         </w:rPr>
         <w:t>HistGradientBoostingRegressor</w:t>
       </w:r>
-      <w:proofErr w:type="spellEnd"/>
       <w:r>
         <w:rPr>
           <w:rFonts w:eastAsia="SimSun"/>
@@ -3116,7 +2905,6 @@
           <w:szCs w:val="20"/>
         </w:rPr>
       </w:pPr>
-      <w:proofErr w:type="spellStart"/>
       <w:r>
         <w:rPr>
           <w:rFonts w:eastAsia="SimSun"/>
@@ -3126,58 +2914,15 @@
         </w:rPr>
         <w:t>HistGradientBoostingRegressor</w:t>
       </w:r>
-      <w:proofErr w:type="spellEnd"/>
-      <w:r>
-        <w:rPr>
-          <w:rFonts w:eastAsia="SimSun"/>
-          <w:sz w:val="20"/>
-          <w:szCs w:val="20"/>
-          <w:lang w:val="en-US"/>
-        </w:rPr>
-        <w:t xml:space="preserve"> with 10,000 trees, 160 </w:t>
-      </w:r>
-      <w:proofErr w:type="spellStart"/>
-      <w:proofErr w:type="gramStart"/>
-      <w:r>
-        <w:rPr>
-          <w:rFonts w:eastAsia="SimSun"/>
-          <w:sz w:val="20"/>
-          <w:szCs w:val="20"/>
-          <w:lang w:val="en-US"/>
-        </w:rPr>
-        <w:t>max</w:t>
-      </w:r>
-      <w:proofErr w:type="gramEnd"/>
-      <w:r>
-        <w:rPr>
-          <w:rFonts w:eastAsia="SimSun"/>
-          <w:sz w:val="20"/>
-          <w:szCs w:val="20"/>
-          <w:lang w:val="en-US"/>
-        </w:rPr>
-        <w:t>_bins</w:t>
-      </w:r>
-      <w:proofErr w:type="spellEnd"/>
-      <w:r>
-        <w:rPr>
-          <w:rFonts w:eastAsia="SimSun"/>
-          <w:sz w:val="20"/>
-          <w:szCs w:val="20"/>
-          <w:lang w:val="en-US"/>
-        </w:rPr>
-        <w:t xml:space="preserve"> and 30 </w:t>
-      </w:r>
-      <w:proofErr w:type="spellStart"/>
-      <w:r>
-        <w:rPr>
-          <w:rFonts w:eastAsia="SimSun"/>
-          <w:sz w:val="20"/>
-          <w:szCs w:val="20"/>
-          <w:lang w:val="en-US"/>
-        </w:rPr>
-        <w:t>min_samples_leaf</w:t>
-      </w:r>
-      <w:proofErr w:type="spellEnd"/>
+      <w:r>
+        <w:rPr>
+          <w:rFonts w:eastAsia="SimSun"/>
+          <w:sz w:val="20"/>
+          <w:szCs w:val="20"/>
+          <w:lang w:val="en-US"/>
+        </w:rPr>
+        <w:t xml:space="preserve"> with 10,000 trees, 160 max_bins and 30 min_samples_leaf</w:t>
+      </w:r>
     </w:p>
     <w:p>
       <w:pPr>
@@ -3192,68 +2937,15 @@
           <w:szCs w:val="20"/>
         </w:rPr>
       </w:pPr>
-      <w:proofErr w:type="spellStart"/>
-      <w:r>
-        <w:rPr>
-          <w:rFonts w:eastAsia="SimSun"/>
-          <w:sz w:val="20"/>
-          <w:szCs w:val="20"/>
-          <w:lang w:val="en-US"/>
-        </w:rPr>
-        <w:t>HistGradientBoostingRegressor</w:t>
-      </w:r>
-      <w:proofErr w:type="spellEnd"/>
-      <w:r>
-        <w:rPr>
-          <w:rFonts w:eastAsia="SimSun"/>
-          <w:sz w:val="20"/>
-          <w:szCs w:val="20"/>
-          <w:lang w:val="en-US"/>
-        </w:rPr>
-        <w:t xml:space="preserve"> with 1000 trees, 160 </w:t>
-      </w:r>
-      <w:proofErr w:type="spellStart"/>
-      <w:proofErr w:type="gramStart"/>
-      <w:r>
-        <w:rPr>
-          <w:rFonts w:eastAsia="SimSun"/>
-          <w:sz w:val="20"/>
-          <w:szCs w:val="20"/>
-          <w:lang w:val="en-US"/>
-        </w:rPr>
-        <w:t>max</w:t>
-      </w:r>
-      <w:proofErr w:type="gramEnd"/>
-      <w:r>
-        <w:rPr>
-          <w:rFonts w:eastAsia="SimSun"/>
-          <w:sz w:val="20"/>
-          <w:szCs w:val="20"/>
-          <w:lang w:val="en-US"/>
-        </w:rPr>
-        <w:t>_bins</w:t>
-      </w:r>
-      <w:proofErr w:type="spellEnd"/>
-      <w:r>
-        <w:rPr>
-          <w:rFonts w:eastAsia="SimSun"/>
-          <w:sz w:val="20"/>
-          <w:szCs w:val="20"/>
-          <w:lang w:val="en-US"/>
-        </w:rPr>
-        <w:t xml:space="preserve"> and 50 </w:t>
-      </w:r>
-      <w:proofErr w:type="spellStart"/>
-      <w:r>
-        <w:rPr>
-          <w:rFonts w:eastAsia="SimSun"/>
-          <w:sz w:val="20"/>
-          <w:szCs w:val="20"/>
-          <w:lang w:val="en-US"/>
-        </w:rPr>
-        <w:t>min_samples_leaf</w:t>
-      </w:r>
-      <w:proofErr w:type="spellEnd"/>
+      <w:r>
+        <w:rPr>
+          <w:rFonts w:eastAsia="SimSun"/>
+          <w:sz w:val="20"/>
+          <w:szCs w:val="20"/>
+          <w:lang w:val="en-US"/>
+        </w:rPr>
+        <w:t>HistGradientBoostingRegressor with 1000 trees, 160 max_bins and 50 min_samples_leaf</w:t>
+      </w:r>
     </w:p>
     <w:p>
       <w:pPr>
@@ -3268,85 +2960,14 @@
           <w:szCs w:val="20"/>
         </w:rPr>
       </w:pPr>
-      <w:proofErr w:type="spellStart"/>
-      <w:r>
-        <w:rPr>
-          <w:rFonts w:eastAsia="SimSun"/>
-          <w:sz w:val="20"/>
-          <w:szCs w:val="20"/>
-          <w:lang w:val="en-US"/>
-        </w:rPr>
-        <w:t>HistGradientBoostingRegressor</w:t>
-      </w:r>
-      <w:proofErr w:type="spellEnd"/>
-      <w:r>
-        <w:rPr>
-          <w:rFonts w:eastAsia="SimSun"/>
-          <w:sz w:val="20"/>
-          <w:szCs w:val="20"/>
-          <w:lang w:val="en-US"/>
-        </w:rPr>
-        <w:t xml:space="preserve"> with 500 trees and 40 </w:t>
-      </w:r>
-      <w:proofErr w:type="spellStart"/>
-      <w:r>
-        <w:rPr>
-          <w:rFonts w:eastAsia="SimSun"/>
-          <w:sz w:val="20"/>
-          <w:szCs w:val="20"/>
-          <w:lang w:val="en-US"/>
-        </w:rPr>
-        <w:t>min_samples_leaf</w:t>
-      </w:r>
-      <w:proofErr w:type="spellEnd"/>
-      <w:r>
-        <w:rPr>
-          <w:rFonts w:eastAsia="SimSun"/>
-          <w:sz w:val="20"/>
-          <w:szCs w:val="20"/>
-          <w:lang w:val="en-US"/>
-        </w:rPr>
-        <w:t xml:space="preserve"> (found via scikit-</w:t>
-      </w:r>
-      <w:proofErr w:type="spellStart"/>
-      <w:r>
-        <w:rPr>
-          <w:rFonts w:eastAsia="SimSun"/>
-          <w:sz w:val="20"/>
-          <w:szCs w:val="20"/>
-          <w:lang w:val="en-US"/>
-        </w:rPr>
-        <w:t>learn’s</w:t>
-      </w:r>
-      <w:proofErr w:type="spellEnd"/>
-      <w:r>
-        <w:rPr>
-          <w:rFonts w:eastAsia="SimSun"/>
-          <w:sz w:val="20"/>
-          <w:szCs w:val="20"/>
-          <w:lang w:val="en-US"/>
-        </w:rPr>
-        <w:t xml:space="preserve"> </w:t>
-      </w:r>
-      <w:proofErr w:type="spellStart"/>
-      <w:r>
-        <w:rPr>
-          <w:rFonts w:eastAsia="SimSun"/>
-          <w:sz w:val="20"/>
-          <w:szCs w:val="20"/>
-          <w:lang w:val="en-US"/>
-        </w:rPr>
-        <w:t>GridSearchCV</w:t>
-      </w:r>
-      <w:proofErr w:type="spellEnd"/>
-      <w:r>
-        <w:rPr>
-          <w:rFonts w:eastAsia="SimSun"/>
-          <w:sz w:val="20"/>
-          <w:szCs w:val="20"/>
-          <w:lang w:val="en-US"/>
-        </w:rPr>
-        <w:t>)</w:t>
+      <w:r>
+        <w:rPr>
+          <w:rFonts w:eastAsia="SimSun"/>
+          <w:sz w:val="20"/>
+          <w:szCs w:val="20"/>
+          <w:lang w:val="en-US"/>
+        </w:rPr>
+        <w:t>HistGradientBoostingRegressor with 500 trees and 40 min_samples_leaf (found via scikit-learn’s GridSearchCV)</w:t>
       </w:r>
     </w:p>
     <w:p>
@@ -3362,34 +2983,14 @@
           <w:szCs w:val="20"/>
         </w:rPr>
       </w:pPr>
-      <w:proofErr w:type="spellStart"/>
-      <w:r>
-        <w:rPr>
-          <w:rFonts w:eastAsia="SimSun"/>
-          <w:sz w:val="20"/>
-          <w:szCs w:val="20"/>
-          <w:lang w:val="en-US"/>
-        </w:rPr>
-        <w:t>LGBM</w:t>
-      </w:r>
-      <w:r>
-        <w:rPr>
-          <w:rFonts w:eastAsia="SimSun"/>
-          <w:sz w:val="20"/>
-          <w:szCs w:val="20"/>
-          <w:lang w:val="en-US"/>
-        </w:rPr>
-        <w:t>Regressor</w:t>
-      </w:r>
-      <w:proofErr w:type="spellEnd"/>
-      <w:r>
-        <w:rPr>
-          <w:rFonts w:eastAsia="SimSun"/>
-          <w:sz w:val="20"/>
-          <w:szCs w:val="20"/>
-          <w:lang w:val="en-US"/>
-        </w:rPr>
-        <w:t xml:space="preserve"> with 10,000 trees and default parameters</w:t>
+      <w:r>
+        <w:rPr>
+          <w:rFonts w:eastAsia="SimSun"/>
+          <w:sz w:val="20"/>
+          <w:szCs w:val="20"/>
+          <w:lang w:val="en-US"/>
+        </w:rPr>
+        <w:t>LGBMRegressor with 10,000 trees and default parameters</w:t>
       </w:r>
     </w:p>
     <w:p>
@@ -3413,39 +3014,8 @@
           <w:szCs w:val="20"/>
           <w:lang w:val="en-US"/>
         </w:rPr>
-        <w:t xml:space="preserve">and obtained a </w:t>
-      </w:r>
-      <w:proofErr w:type="spellStart"/>
-      <w:r>
-        <w:rPr>
-          <w:rFonts w:eastAsia="SimSun"/>
-          <w:sz w:val="20"/>
-          <w:szCs w:val="20"/>
-          <w:lang w:val="en-US"/>
-        </w:rPr>
-        <w:t>val</w:t>
-      </w:r>
-      <w:proofErr w:type="spellEnd"/>
-      <w:r>
-        <w:rPr>
-          <w:rFonts w:eastAsia="SimSun"/>
-          <w:sz w:val="20"/>
-          <w:szCs w:val="20"/>
-          <w:lang w:val="en-US"/>
-        </w:rPr>
-        <w:t xml:space="preserve"> RMSE of </w:t>
-      </w:r>
-      <w:proofErr w:type="gramStart"/>
-      <w:r>
-        <w:rPr>
-          <w:rFonts w:eastAsia="SimSun"/>
-          <w:sz w:val="20"/>
-          <w:szCs w:val="20"/>
-          <w:lang w:val="en-US"/>
-        </w:rPr>
-        <w:t>$???.</w:t>
-      </w:r>
-      <w:proofErr w:type="gramEnd"/>
+        <w:t>and obtained a val RMSE of $???.</w:t>
+      </w:r>
     </w:p>
     <w:p>
       <w:pPr>
@@ -3558,7 +3128,15 @@
           <w:sz w:val="20"/>
           <w:szCs w:val="20"/>
         </w:rPr>
-        <w:t xml:space="preserve">the train dataset and may not generate the same insights on the test set. As such, we decided to utilise sklearn's permutation </w:t>
+        <w:t xml:space="preserve">the </w:t>
+      </w:r>
+      <w:r>
+        <w:rPr>
+          <w:rFonts w:eastAsia="SimSun"/>
+          <w:sz w:val="20"/>
+          <w:szCs w:val="20"/>
+        </w:rPr>
+        <w:t xml:space="preserve">train dataset and may not generate the same insights on the test set. As such, we decided to utilise sklearn's permutation </w:t>
       </w:r>
       <w:r>
         <w:rPr>
@@ -3630,7 +3208,7 @@
                     <pic:cNvPicPr/>
                   </pic:nvPicPr>
                   <pic:blipFill>
-                    <a:blip r:embed="rId17"/>
+                    <a:blip r:embed="rId18"/>
                     <a:stretch>
                       <a:fillRect/>
                     </a:stretch>
@@ -3702,7 +3280,7 @@
                     <pic:cNvPicPr/>
                   </pic:nvPicPr>
                   <pic:blipFill>
-                    <a:blip r:embed="rId18"/>
+                    <a:blip r:embed="rId19"/>
                     <a:stretch>
                       <a:fillRect/>
                     </a:stretch>
@@ -3764,21 +3342,8 @@
           <w:szCs w:val="20"/>
           <w:lang w:val="en-US"/>
         </w:rPr>
-        <w:t xml:space="preserve">Feature importance based on </w:t>
-      </w:r>
-      <w:proofErr w:type="spellStart"/>
-      <w:r>
-        <w:rPr>
-          <w:rFonts w:eastAsia="SimSun"/>
-          <w:i/>
-          <w:iCs/>
-          <w:sz w:val="20"/>
-          <w:szCs w:val="20"/>
-          <w:lang w:val="en-US"/>
-        </w:rPr>
-        <w:t>LGBMRegressor</w:t>
-      </w:r>
-      <w:proofErr w:type="spellEnd"/>
+        <w:t>Feature importance based on LGBMRegressor</w:t>
+      </w:r>
     </w:p>
     <w:p>
       <w:pPr>
@@ -3805,47 +3370,7 @@
           <w:szCs w:val="20"/>
           <w:lang w:val="en-US"/>
         </w:rPr>
-        <w:t xml:space="preserve">e use the </w:t>
-      </w:r>
-      <w:proofErr w:type="spellStart"/>
-      <w:r>
-        <w:rPr>
-          <w:rFonts w:eastAsia="SimSun"/>
-          <w:sz w:val="20"/>
-          <w:szCs w:val="20"/>
-          <w:lang w:val="en-US"/>
-        </w:rPr>
-        <w:t>LGBMRegressor</w:t>
-      </w:r>
-      <w:proofErr w:type="spellEnd"/>
-      <w:r>
-        <w:rPr>
-          <w:rFonts w:eastAsia="SimSun"/>
-          <w:sz w:val="20"/>
-          <w:szCs w:val="20"/>
-          <w:lang w:val="en-US"/>
-        </w:rPr>
-        <w:t xml:space="preserve"> model to evaluate feature importance (the </w:t>
-      </w:r>
-      <w:proofErr w:type="spellStart"/>
-      <w:r>
-        <w:rPr>
-          <w:rFonts w:eastAsia="SimSun"/>
-          <w:sz w:val="20"/>
-          <w:szCs w:val="20"/>
-          <w:lang w:val="en-US"/>
-        </w:rPr>
-        <w:t>HistGradientBoostingRegressor</w:t>
-      </w:r>
-      <w:proofErr w:type="spellEnd"/>
-      <w:r>
-        <w:rPr>
-          <w:rFonts w:eastAsia="SimSun"/>
-          <w:sz w:val="20"/>
-          <w:szCs w:val="20"/>
-          <w:lang w:val="en-US"/>
-        </w:rPr>
-        <w:t xml:space="preserve"> does not have such a feature). Here are the top 5 features:</w:t>
+        <w:t>e use the LGBMRegressor model to evaluate feature importance (the HistGradientBoostingRegressor does not have such a feature). Here are the top 5 features:</w:t>
       </w:r>
     </w:p>
     <w:p>
@@ -3941,7 +3466,6 @@
           <w:szCs w:val="20"/>
           <w:lang w:val="en-US"/>
         </w:rPr>
-        <w:lastRenderedPageBreak/>
         <w:t>Feature</w:t>
       </w:r>
     </w:p>
@@ -4129,47 +3653,7 @@
           <w:szCs w:val="20"/>
           <w:lang w:val="en-US"/>
         </w:rPr>
-        <w:t xml:space="preserve">Data mining methods: Histogram-based Gradient Boost, </w:t>
-      </w:r>
-      <w:proofErr w:type="spellStart"/>
-      <w:r>
-        <w:rPr>
-          <w:rFonts w:eastAsia="SimSun"/>
-          <w:sz w:val="20"/>
-          <w:szCs w:val="20"/>
-          <w:lang w:val="en-US"/>
-        </w:rPr>
-        <w:t>LightGBM</w:t>
-      </w:r>
-      <w:proofErr w:type="spellEnd"/>
-      <w:r>
-        <w:rPr>
-          <w:rFonts w:eastAsia="SimSun"/>
-          <w:sz w:val="20"/>
-          <w:szCs w:val="20"/>
-          <w:lang w:val="en-US"/>
-        </w:rPr>
-        <w:t xml:space="preserve">, </w:t>
-      </w:r>
-      <w:proofErr w:type="spellStart"/>
-      <w:r>
-        <w:rPr>
-          <w:rFonts w:eastAsia="SimSun"/>
-          <w:sz w:val="20"/>
-          <w:szCs w:val="20"/>
-          <w:lang w:val="en-US"/>
-        </w:rPr>
-        <w:t>ensembling</w:t>
-      </w:r>
-      <w:proofErr w:type="spellEnd"/>
-      <w:r>
-        <w:rPr>
-          <w:rFonts w:eastAsia="SimSun"/>
-          <w:sz w:val="20"/>
-          <w:szCs w:val="20"/>
-          <w:lang w:val="en-US"/>
-        </w:rPr>
-        <w:t>, hyperparameter tuning</w:t>
+        <w:t>Data mining methods: Histogram-based Gradient Boost, LightGBM, ensembling, hyperparameter tuning</w:t>
       </w:r>
     </w:p>
     <w:p>
@@ -7384,6 +6868,15 @@
       <w:shd w:val="clear" w:color="auto" w:fill="E1DFDD"/>
     </w:rPr>
   </w:style>
+  <w:style w:type="character" w:styleId="FollowedHyperlink">
+    <w:name w:val="FollowedHyperlink"/>
+    <w:basedOn w:val="DefaultParagraphFont"/>
+    <w:rsid w:val="00207B2D"/>
+    <w:rPr>
+      <w:color w:val="954F72" w:themeColor="followedHyperlink"/>
+      <w:u w:val="single"/>
+    </w:rPr>
+  </w:style>
 </w:styles>
 </file>
 

</xml_diff>

<commit_message>
Add strategy to handle missing values
</commit_message>
<xml_diff>
--- a/report/cs5228-ark.docx
+++ b/report/cs5228-ark.docx
@@ -445,7 +445,25 @@
           <w:sz w:val="20"/>
           <w:szCs w:val="20"/>
         </w:rPr>
-        <w:t>We noticed that there is a visible upward trend in the resale prices across the years (refer to Fig X). This gives us the intuition that the resale prices are non-stationary and the date at which the resale flat transaction occured should be useful. The resale prices are also at an all-time high since the Global Financial crisis in 2008.</w:t>
+        <w:t xml:space="preserve">We noticed that there is a visible upward trend in the resale prices across the years (refer to Fig X). This gives us the intuition that the resale prices are non-stationary and the date at which the resale flat transaction </w:t>
+      </w:r>
+      <w:proofErr w:type="spellStart"/>
+      <w:r>
+        <w:rPr>
+          <w:rFonts w:eastAsia="SimSun"/>
+          <w:sz w:val="20"/>
+          <w:szCs w:val="20"/>
+        </w:rPr>
+        <w:t>occured</w:t>
+      </w:r>
+      <w:proofErr w:type="spellEnd"/>
+      <w:r>
+        <w:rPr>
+          <w:rFonts w:eastAsia="SimSun"/>
+          <w:sz w:val="20"/>
+          <w:szCs w:val="20"/>
+        </w:rPr>
+        <w:t xml:space="preserve"> should be useful. The resale prices are also at an all-time high since the Global Financial crisis in 2008.</w:t>
       </w:r>
       <w:r>
         <w:rPr>
@@ -860,7 +878,25 @@
           <w:sz w:val="20"/>
           <w:szCs w:val="20"/>
         </w:rPr>
-        <w:t>Since there are a couple of location-based features that are given to us, we computed the Cramers' V coefficient amongst these features to see if there are any relationship between them. We noticed that these location-based features are higher correlated to one another. This could imply that we need to only select one of the location-based features for our modelling pipeline.</w:t>
+        <w:t xml:space="preserve">Since there are a couple of location-based features that are given to us, we computed the </w:t>
+      </w:r>
+      <w:proofErr w:type="spellStart"/>
+      <w:r>
+        <w:rPr>
+          <w:rFonts w:eastAsia="SimSun"/>
+          <w:sz w:val="20"/>
+          <w:szCs w:val="20"/>
+        </w:rPr>
+        <w:t>Cramers</w:t>
+      </w:r>
+      <w:proofErr w:type="spellEnd"/>
+      <w:r>
+        <w:rPr>
+          <w:rFonts w:eastAsia="SimSun"/>
+          <w:sz w:val="20"/>
+          <w:szCs w:val="20"/>
+        </w:rPr>
+        <w:t>' V coefficient amongst these features to see if there are any relationship between them. We noticed that these location-based features are higher correlated to one another. This could imply that we need to only select one of the location-based features for our modelling pipeline.</w:t>
       </w:r>
     </w:p>
     <w:p>
@@ -973,7 +1009,25 @@
           <w:sz w:val="20"/>
           <w:szCs w:val="20"/>
         </w:rPr>
-        <w:t>There were no missing values in the training dataset given to us. While looking through the unique values across all the column features, we noticed that "elevation" and "eco_category" columns contain only a single value. Since there are no variation in the column features, we chose to drop them as they unlikely provide any information useful for the model.</w:t>
+        <w:t>There were no missing values in the training dataset given to us. While looking through the unique values across all the column features, we noticed that "elevation" and "</w:t>
+      </w:r>
+      <w:proofErr w:type="spellStart"/>
+      <w:r>
+        <w:rPr>
+          <w:rFonts w:eastAsia="SimSun"/>
+          <w:sz w:val="20"/>
+          <w:szCs w:val="20"/>
+        </w:rPr>
+        <w:t>eco_category</w:t>
+      </w:r>
+      <w:proofErr w:type="spellEnd"/>
+      <w:r>
+        <w:rPr>
+          <w:rFonts w:eastAsia="SimSun"/>
+          <w:sz w:val="20"/>
+          <w:szCs w:val="20"/>
+        </w:rPr>
+        <w:t>" columns contain only a single value. Since there are no variation in the column features, we chose to drop them as they unlikely provide any information useful for the model.</w:t>
       </w:r>
     </w:p>
     <w:p>
@@ -1088,7 +1142,25 @@
           <w:sz w:val="20"/>
           <w:szCs w:val="20"/>
         </w:rPr>
-        <w:t xml:space="preserve">"planning_area" is our selected location-based feature and has been processed by passing the column through a one-hot encoder. </w:t>
+        <w:t>"</w:t>
+      </w:r>
+      <w:proofErr w:type="spellStart"/>
+      <w:r>
+        <w:rPr>
+          <w:rFonts w:eastAsia="SimSun"/>
+          <w:sz w:val="20"/>
+          <w:szCs w:val="20"/>
+        </w:rPr>
+        <w:t>planning_area</w:t>
+      </w:r>
+      <w:proofErr w:type="spellEnd"/>
+      <w:r>
+        <w:rPr>
+          <w:rFonts w:eastAsia="SimSun"/>
+          <w:sz w:val="20"/>
+          <w:szCs w:val="20"/>
+        </w:rPr>
+        <w:t xml:space="preserve">" is our selected location-based feature and has been processed by passing the column through a one-hot encoder. </w:t>
       </w:r>
     </w:p>
     <w:p>
@@ -1508,7 +1580,67 @@
           <w:szCs w:val="20"/>
           <w:lang w:val="en-SG"/>
         </w:rPr>
-        <w:t xml:space="preserve">Then, we fit this data to models that can handle nominal features. The implementations we used that have such categorical support Gradient Boosting methods:  HistGradientBoostingRegressor from scikit-learn and LGBMRegressor from LightGBM. </w:t>
+        <w:t xml:space="preserve">Then, we fit this data to models that can handle nominal features. The implementations we used that have such categorical support Gradient Boosting methods:  </w:t>
+      </w:r>
+      <w:proofErr w:type="spellStart"/>
+      <w:r>
+        <w:rPr>
+          <w:rFonts w:eastAsia="SimSun"/>
+          <w:sz w:val="20"/>
+          <w:szCs w:val="20"/>
+          <w:lang w:val="en-SG"/>
+        </w:rPr>
+        <w:t>HistGradientBoostingRegressor</w:t>
+      </w:r>
+      <w:proofErr w:type="spellEnd"/>
+      <w:r>
+        <w:rPr>
+          <w:rFonts w:eastAsia="SimSun"/>
+          <w:sz w:val="20"/>
+          <w:szCs w:val="20"/>
+          <w:lang w:val="en-SG"/>
+        </w:rPr>
+        <w:t xml:space="preserve"> from scikit-learn and </w:t>
+      </w:r>
+      <w:proofErr w:type="spellStart"/>
+      <w:r>
+        <w:rPr>
+          <w:rFonts w:eastAsia="SimSun"/>
+          <w:sz w:val="20"/>
+          <w:szCs w:val="20"/>
+          <w:lang w:val="en-SG"/>
+        </w:rPr>
+        <w:t>LGBMRegressor</w:t>
+      </w:r>
+      <w:proofErr w:type="spellEnd"/>
+      <w:r>
+        <w:rPr>
+          <w:rFonts w:eastAsia="SimSun"/>
+          <w:sz w:val="20"/>
+          <w:szCs w:val="20"/>
+          <w:lang w:val="en-SG"/>
+        </w:rPr>
+        <w:t xml:space="preserve"> from </w:t>
+      </w:r>
+      <w:proofErr w:type="spellStart"/>
+      <w:r>
+        <w:rPr>
+          <w:rFonts w:eastAsia="SimSun"/>
+          <w:sz w:val="20"/>
+          <w:szCs w:val="20"/>
+          <w:lang w:val="en-SG"/>
+        </w:rPr>
+        <w:t>LightGBM</w:t>
+      </w:r>
+      <w:proofErr w:type="spellEnd"/>
+      <w:r>
+        <w:rPr>
+          <w:rFonts w:eastAsia="SimSun"/>
+          <w:sz w:val="20"/>
+          <w:szCs w:val="20"/>
+          <w:lang w:val="en-SG"/>
+        </w:rPr>
+        <w:t xml:space="preserve">. </w:t>
       </w:r>
     </w:p>
     <w:p>
@@ -1547,6 +1679,359 @@
           <w:lang w:val="en-SG"/>
         </w:rPr>
         <w:t>We see that this is an improvement from the 1-of-K method in terms of (1) speed and (2) score.</w:t>
+      </w:r>
+    </w:p>
+    <w:p>
+      <w:pPr>
+        <w:pStyle w:val="BodyText"/>
+        <w:ind w:firstLine="0pt"/>
+        <w:rPr>
+          <w:rFonts w:eastAsia="SimSun"/>
+          <w:b/>
+          <w:bCs/>
+          <w:sz w:val="20"/>
+          <w:szCs w:val="20"/>
+          <w:lang w:val="en-US"/>
+        </w:rPr>
+      </w:pPr>
+      <w:r>
+        <w:rPr>
+          <w:rFonts w:eastAsia="SimSun"/>
+          <w:b/>
+          <w:bCs/>
+          <w:sz w:val="20"/>
+          <w:szCs w:val="20"/>
+          <w:lang w:val="en-US"/>
+        </w:rPr>
+        <w:t xml:space="preserve">Strategies to deal with </w:t>
+      </w:r>
+      <w:r>
+        <w:rPr>
+          <w:rFonts w:eastAsia="SimSun"/>
+          <w:b/>
+          <w:bCs/>
+          <w:sz w:val="20"/>
+          <w:szCs w:val="20"/>
+          <w:lang w:val="en-US"/>
+        </w:rPr>
+        <w:t>missing values</w:t>
+      </w:r>
+    </w:p>
+    <w:p>
+      <w:pPr>
+        <w:pStyle w:val="BodyText"/>
+        <w:ind w:firstLine="0pt"/>
+        <w:rPr>
+          <w:rFonts w:eastAsia="SimSun"/>
+          <w:sz w:val="20"/>
+          <w:szCs w:val="20"/>
+          <w:lang w:val="en-US"/>
+        </w:rPr>
+      </w:pPr>
+      <w:r>
+        <w:rPr>
+          <w:rFonts w:eastAsia="SimSun"/>
+          <w:sz w:val="20"/>
+          <w:szCs w:val="20"/>
+          <w:lang w:val="en-US"/>
+        </w:rPr>
+        <w:tab/>
+        <w:t xml:space="preserve">After performing a merge with the </w:t>
+      </w:r>
+      <w:r>
+        <w:rPr>
+          <w:rFonts w:eastAsia="SimSun"/>
+          <w:i/>
+          <w:iCs/>
+          <w:sz w:val="20"/>
+          <w:szCs w:val="20"/>
+          <w:lang w:val="en-US"/>
+        </w:rPr>
+        <w:t>HDB Property Information</w:t>
+      </w:r>
+      <w:r>
+        <w:rPr>
+          <w:rFonts w:eastAsia="SimSun"/>
+          <w:sz w:val="20"/>
+          <w:szCs w:val="20"/>
+          <w:lang w:val="en-US"/>
+        </w:rPr>
+        <w:t xml:space="preserve"> dataset, we notice about 2000 transactions bear missing values on the new features, possibly because the property information dataset might not have information about these new flats. There are 2 ways to handle the </w:t>
+      </w:r>
+      <w:proofErr w:type="spellStart"/>
+      <w:r>
+        <w:rPr>
+          <w:rFonts w:eastAsia="SimSun"/>
+          <w:sz w:val="20"/>
+          <w:szCs w:val="20"/>
+          <w:lang w:val="en-US"/>
+        </w:rPr>
+        <w:t>NaN’s</w:t>
+      </w:r>
+      <w:proofErr w:type="spellEnd"/>
+      <w:r>
+        <w:rPr>
+          <w:rFonts w:eastAsia="SimSun"/>
+          <w:sz w:val="20"/>
+          <w:szCs w:val="20"/>
+          <w:lang w:val="en-US"/>
+        </w:rPr>
+        <w:t>: dropping or keeping them.</w:t>
+      </w:r>
+    </w:p>
+    <w:p>
+      <w:pPr>
+        <w:pStyle w:val="BodyText"/>
+        <w:ind w:firstLine="0pt"/>
+        <w:rPr>
+          <w:rFonts w:eastAsia="SimSun"/>
+          <w:i/>
+          <w:iCs/>
+          <w:sz w:val="20"/>
+          <w:szCs w:val="20"/>
+          <w:lang w:val="en-US"/>
+        </w:rPr>
+      </w:pPr>
+      <w:r>
+        <w:rPr>
+          <w:rFonts w:eastAsia="SimSun"/>
+          <w:i/>
+          <w:iCs/>
+          <w:sz w:val="20"/>
+          <w:szCs w:val="20"/>
+          <w:lang w:val="en-US"/>
+        </w:rPr>
+        <w:t>Drop missing values</w:t>
+      </w:r>
+    </w:p>
+    <w:p>
+      <w:pPr>
+        <w:pStyle w:val="BodyText"/>
+        <w:ind w:firstLine="0pt"/>
+        <w:rPr>
+          <w:rFonts w:eastAsia="SimSun"/>
+          <w:sz w:val="20"/>
+          <w:szCs w:val="20"/>
+          <w:lang w:val="en-US"/>
+        </w:rPr>
+      </w:pPr>
+      <w:r>
+        <w:rPr>
+          <w:rFonts w:eastAsia="SimSun"/>
+          <w:sz w:val="20"/>
+          <w:szCs w:val="20"/>
+          <w:lang w:val="en-US"/>
+        </w:rPr>
+        <w:tab/>
+        <w:t xml:space="preserve"> We did not experiment dropping these </w:t>
+      </w:r>
+      <w:proofErr w:type="gramStart"/>
+      <w:r>
+        <w:rPr>
+          <w:rFonts w:eastAsia="SimSun"/>
+          <w:sz w:val="20"/>
+          <w:szCs w:val="20"/>
+          <w:lang w:val="en-US"/>
+        </w:rPr>
+        <w:t>rows</w:t>
+      </w:r>
+      <w:proofErr w:type="gramEnd"/>
+      <w:r>
+        <w:rPr>
+          <w:rFonts w:eastAsia="SimSun"/>
+          <w:sz w:val="20"/>
+          <w:szCs w:val="20"/>
+          <w:lang w:val="en-US"/>
+        </w:rPr>
+        <w:t xml:space="preserve"> but we assume that it will reduce the performance of our models.</w:t>
+      </w:r>
+    </w:p>
+    <w:p>
+      <w:pPr>
+        <w:pStyle w:val="BodyText"/>
+        <w:ind w:firstLine="0pt"/>
+        <w:rPr>
+          <w:rFonts w:eastAsia="SimSun"/>
+          <w:i/>
+          <w:iCs/>
+          <w:sz w:val="20"/>
+          <w:szCs w:val="20"/>
+          <w:lang w:val="en-US"/>
+        </w:rPr>
+      </w:pPr>
+      <w:r>
+        <w:rPr>
+          <w:rFonts w:eastAsia="SimSun"/>
+          <w:i/>
+          <w:iCs/>
+          <w:sz w:val="20"/>
+          <w:szCs w:val="20"/>
+          <w:lang w:val="en-US"/>
+        </w:rPr>
+        <w:t>Kee</w:t>
+      </w:r>
+      <w:r>
+        <w:rPr>
+          <w:rFonts w:eastAsia="SimSun"/>
+          <w:i/>
+          <w:iCs/>
+          <w:sz w:val="20"/>
+          <w:szCs w:val="20"/>
+          <w:lang w:val="en-US"/>
+        </w:rPr>
+        <w:t>p missing values</w:t>
+      </w:r>
+    </w:p>
+    <w:p>
+      <w:pPr>
+        <w:pStyle w:val="BodyText"/>
+        <w:ind w:firstLine="0pt"/>
+        <w:rPr>
+          <w:rFonts w:eastAsia="SimSun"/>
+          <w:sz w:val="20"/>
+          <w:szCs w:val="20"/>
+          <w:lang w:val="en-US"/>
+        </w:rPr>
+      </w:pPr>
+      <w:r>
+        <w:rPr>
+          <w:rFonts w:eastAsia="SimSun"/>
+          <w:i/>
+          <w:iCs/>
+          <w:sz w:val="20"/>
+          <w:szCs w:val="20"/>
+          <w:lang w:val="en-US"/>
+        </w:rPr>
+        <w:tab/>
+      </w:r>
+      <w:r>
+        <w:rPr>
+          <w:rFonts w:eastAsia="SimSun"/>
+          <w:sz w:val="20"/>
+          <w:szCs w:val="20"/>
+          <w:lang w:val="en-US"/>
+        </w:rPr>
+        <w:t xml:space="preserve">We chose to keep these missing values and turn to tree-based Gradient Boosting implementations that handle missing values. This turns out to be the same implementations that were able to handle nominal features -- </w:t>
+      </w:r>
+      <w:proofErr w:type="spellStart"/>
+      <w:r>
+        <w:rPr>
+          <w:rFonts w:eastAsia="SimSun"/>
+          <w:sz w:val="20"/>
+          <w:szCs w:val="20"/>
+          <w:lang w:val="en-SG"/>
+        </w:rPr>
+        <w:t>HistGradientBoostingRegressor</w:t>
+      </w:r>
+      <w:proofErr w:type="spellEnd"/>
+      <w:r>
+        <w:rPr>
+          <w:rFonts w:eastAsia="SimSun"/>
+          <w:sz w:val="20"/>
+          <w:szCs w:val="20"/>
+          <w:lang w:val="en-SG"/>
+        </w:rPr>
+        <w:t xml:space="preserve"> from scikit-learn and </w:t>
+      </w:r>
+      <w:proofErr w:type="spellStart"/>
+      <w:r>
+        <w:rPr>
+          <w:rFonts w:eastAsia="SimSun"/>
+          <w:sz w:val="20"/>
+          <w:szCs w:val="20"/>
+          <w:lang w:val="en-SG"/>
+        </w:rPr>
+        <w:t>LGBMRegressor</w:t>
+      </w:r>
+      <w:proofErr w:type="spellEnd"/>
+      <w:r>
+        <w:rPr>
+          <w:rFonts w:eastAsia="SimSun"/>
+          <w:sz w:val="20"/>
+          <w:szCs w:val="20"/>
+          <w:lang w:val="en-SG"/>
+        </w:rPr>
+        <w:t xml:space="preserve"> from </w:t>
+      </w:r>
+      <w:proofErr w:type="spellStart"/>
+      <w:r>
+        <w:rPr>
+          <w:rFonts w:eastAsia="SimSun"/>
+          <w:sz w:val="20"/>
+          <w:szCs w:val="20"/>
+          <w:lang w:val="en-SG"/>
+        </w:rPr>
+        <w:t>LightGBM</w:t>
+      </w:r>
+      <w:proofErr w:type="spellEnd"/>
+      <w:r>
+        <w:rPr>
+          <w:rFonts w:eastAsia="SimSun"/>
+          <w:sz w:val="20"/>
+          <w:szCs w:val="20"/>
+          <w:lang w:val="en-SG"/>
+        </w:rPr>
+        <w:t xml:space="preserve">. These implementations consider </w:t>
+      </w:r>
+      <w:proofErr w:type="spellStart"/>
+      <w:r>
+        <w:rPr>
+          <w:rFonts w:eastAsia="SimSun"/>
+          <w:sz w:val="20"/>
+          <w:szCs w:val="20"/>
+          <w:lang w:val="en-SG"/>
+        </w:rPr>
+        <w:t>NaN’s</w:t>
+      </w:r>
+      <w:proofErr w:type="spellEnd"/>
+      <w:r>
+        <w:rPr>
+          <w:rFonts w:eastAsia="SimSun"/>
+          <w:sz w:val="20"/>
+          <w:szCs w:val="20"/>
+          <w:lang w:val="en-SG"/>
+        </w:rPr>
+        <w:t xml:space="preserve"> as one of the values to consider while splitting. For example, the  </w:t>
+      </w:r>
+      <w:proofErr w:type="spellStart"/>
+      <w:r>
+        <w:rPr>
+          <w:rFonts w:eastAsia="SimSun"/>
+          <w:sz w:val="20"/>
+          <w:szCs w:val="20"/>
+          <w:lang w:val="en-SG"/>
+        </w:rPr>
+        <w:t>HistGradientBoostingRegressor</w:t>
+      </w:r>
+      <w:proofErr w:type="spellEnd"/>
+      <w:r>
+        <w:rPr>
+          <w:rFonts w:eastAsia="SimSun"/>
+          <w:sz w:val="20"/>
+          <w:szCs w:val="20"/>
+          <w:lang w:val="en-SG"/>
+        </w:rPr>
+        <w:t xml:space="preserve"> </w:t>
+      </w:r>
+      <w:proofErr w:type="spellStart"/>
+      <w:r>
+        <w:rPr>
+          <w:rFonts w:eastAsia="SimSun"/>
+          <w:sz w:val="20"/>
+          <w:szCs w:val="20"/>
+          <w:lang w:val="en-SG"/>
+        </w:rPr>
+        <w:t>learnsat</w:t>
+      </w:r>
+      <w:proofErr w:type="spellEnd"/>
+      <w:r>
+        <w:rPr>
+          <w:rFonts w:eastAsia="SimSun"/>
+          <w:sz w:val="20"/>
+          <w:szCs w:val="20"/>
+          <w:lang w:val="en-SG"/>
+        </w:rPr>
+        <w:t xml:space="preserve"> each split point whether samples with missing values should go to the left or right child based on the information gain.</w:t>
       </w:r>
     </w:p>
     <w:p>
@@ -1644,14 +2129,65 @@
           <w:szCs w:val="20"/>
         </w:rPr>
       </w:pPr>
-      <w:r>
-        <w:rPr>
-          <w:rFonts w:eastAsia="SimSun"/>
-          <w:sz w:val="20"/>
-          <w:szCs w:val="20"/>
-          <w:lang w:val="en-US"/>
-        </w:rPr>
-        <w:t>before_covid – we believe that the distribution of resale prices change after Feb 2020, the period for Covid-19 lockadown in Singapore</w:t>
+      <w:proofErr w:type="spellStart"/>
+      <w:r>
+        <w:rPr>
+          <w:rFonts w:eastAsia="SimSun"/>
+          <w:sz w:val="20"/>
+          <w:szCs w:val="20"/>
+          <w:lang w:val="en-US"/>
+        </w:rPr>
+        <w:t>before_covid</w:t>
+      </w:r>
+      <w:proofErr w:type="spellEnd"/>
+      <w:r>
+        <w:rPr>
+          <w:rFonts w:eastAsia="SimSun"/>
+          <w:sz w:val="20"/>
+          <w:szCs w:val="20"/>
+          <w:lang w:val="en-US"/>
+        </w:rPr>
+        <w:t xml:space="preserve"> – we believe that the distribution of resale prices </w:t>
+      </w:r>
+      <w:proofErr w:type="gramStart"/>
+      <w:r>
+        <w:rPr>
+          <w:rFonts w:eastAsia="SimSun"/>
+          <w:sz w:val="20"/>
+          <w:szCs w:val="20"/>
+          <w:lang w:val="en-US"/>
+        </w:rPr>
+        <w:t>change</w:t>
+      </w:r>
+      <w:proofErr w:type="gramEnd"/>
+      <w:r>
+        <w:rPr>
+          <w:rFonts w:eastAsia="SimSun"/>
+          <w:sz w:val="20"/>
+          <w:szCs w:val="20"/>
+          <w:lang w:val="en-US"/>
+        </w:rPr>
+        <w:t xml:space="preserve"> after Feb 2020, the period for Covid-19 </w:t>
+      </w:r>
+      <w:proofErr w:type="spellStart"/>
+      <w:r>
+        <w:rPr>
+          <w:rFonts w:eastAsia="SimSun"/>
+          <w:sz w:val="20"/>
+          <w:szCs w:val="20"/>
+          <w:lang w:val="en-US"/>
+        </w:rPr>
+        <w:t>lockadown</w:t>
+      </w:r>
+      <w:proofErr w:type="spellEnd"/>
+      <w:r>
+        <w:rPr>
+          <w:rFonts w:eastAsia="SimSun"/>
+          <w:sz w:val="20"/>
+          <w:szCs w:val="20"/>
+          <w:lang w:val="en-US"/>
+        </w:rPr>
+        <w:t xml:space="preserve"> in Singapore</w:t>
       </w:r>
     </w:p>
     <w:p>
@@ -1667,14 +2203,45 @@
           <w:szCs w:val="20"/>
         </w:rPr>
       </w:pPr>
-      <w:r>
-        <w:rPr>
-          <w:rFonts w:eastAsia="SimSun"/>
-          <w:sz w:val="20"/>
-          <w:szCs w:val="20"/>
-          <w:lang w:val="en-US"/>
-        </w:rPr>
-        <w:t>average_storey – the average of the minimum and maximum from the given storey_range feature</w:t>
+      <w:proofErr w:type="spellStart"/>
+      <w:r>
+        <w:rPr>
+          <w:rFonts w:eastAsia="SimSun"/>
+          <w:sz w:val="20"/>
+          <w:szCs w:val="20"/>
+          <w:lang w:val="en-US"/>
+        </w:rPr>
+        <w:t>average_storey</w:t>
+      </w:r>
+      <w:proofErr w:type="spellEnd"/>
+      <w:r>
+        <w:rPr>
+          <w:rFonts w:eastAsia="SimSun"/>
+          <w:sz w:val="20"/>
+          <w:szCs w:val="20"/>
+          <w:lang w:val="en-US"/>
+        </w:rPr>
+        <w:t xml:space="preserve"> – the average of the minimum and maximum from the given </w:t>
+      </w:r>
+      <w:proofErr w:type="spellStart"/>
+      <w:r>
+        <w:rPr>
+          <w:rFonts w:eastAsia="SimSun"/>
+          <w:sz w:val="20"/>
+          <w:szCs w:val="20"/>
+          <w:lang w:val="en-US"/>
+        </w:rPr>
+        <w:t>storey_range</w:t>
+      </w:r>
+      <w:proofErr w:type="spellEnd"/>
+      <w:r>
+        <w:rPr>
+          <w:rFonts w:eastAsia="SimSun"/>
+          <w:sz w:val="20"/>
+          <w:szCs w:val="20"/>
+          <w:lang w:val="en-US"/>
+        </w:rPr>
+        <w:t xml:space="preserve"> feature</w:t>
       </w:r>
     </w:p>
     <w:p>
@@ -1690,14 +2257,25 @@
           <w:szCs w:val="20"/>
         </w:rPr>
       </w:pPr>
-      <w:r>
-        <w:rPr>
-          <w:rFonts w:eastAsia="SimSun"/>
-          <w:sz w:val="20"/>
-          <w:szCs w:val="20"/>
-          <w:lang w:val="en-US"/>
-        </w:rPr>
-        <w:t>is_inauspicious – we block numbers which are 13, 4, 44 or 444 might be considered to be inauspicious to some</w:t>
+      <w:proofErr w:type="spellStart"/>
+      <w:r>
+        <w:rPr>
+          <w:rFonts w:eastAsia="SimSun"/>
+          <w:sz w:val="20"/>
+          <w:szCs w:val="20"/>
+          <w:lang w:val="en-US"/>
+        </w:rPr>
+        <w:t>is_inauspicious</w:t>
+      </w:r>
+      <w:proofErr w:type="spellEnd"/>
+      <w:r>
+        <w:rPr>
+          <w:rFonts w:eastAsia="SimSun"/>
+          <w:sz w:val="20"/>
+          <w:szCs w:val="20"/>
+          <w:lang w:val="en-US"/>
+        </w:rPr>
+        <w:t xml:space="preserve"> – we block numbers which are 13, 4, 44 or 444 might be considered to be inauspicious to some</w:t>
       </w:r>
     </w:p>
     <w:p>
@@ -1713,15 +2291,37 @@
           <w:szCs w:val="20"/>
         </w:rPr>
       </w:pPr>
-      <w:r>
-        <w:rPr>
-          <w:rFonts w:eastAsia="SimSun"/>
-          <w:sz w:val="20"/>
-          <w:szCs w:val="20"/>
-          <w:lang w:val="en-US"/>
-        </w:rPr>
-        <w:t>remaining_lease – this is the difference between the year and lease_commencement_date</w:t>
-      </w:r>
+      <w:proofErr w:type="spellStart"/>
+      <w:r>
+        <w:rPr>
+          <w:rFonts w:eastAsia="SimSun"/>
+          <w:sz w:val="20"/>
+          <w:szCs w:val="20"/>
+          <w:lang w:val="en-US"/>
+        </w:rPr>
+        <w:t>remaining_lease</w:t>
+      </w:r>
+      <w:proofErr w:type="spellEnd"/>
+      <w:r>
+        <w:rPr>
+          <w:rFonts w:eastAsia="SimSun"/>
+          <w:sz w:val="20"/>
+          <w:szCs w:val="20"/>
+          <w:lang w:val="en-US"/>
+        </w:rPr>
+        <w:t xml:space="preserve"> – this is the difference between the year and </w:t>
+      </w:r>
+      <w:proofErr w:type="spellStart"/>
+      <w:r>
+        <w:rPr>
+          <w:rFonts w:eastAsia="SimSun"/>
+          <w:sz w:val="20"/>
+          <w:szCs w:val="20"/>
+          <w:lang w:val="en-US"/>
+        </w:rPr>
+        <w:t>lease_commencement_date</w:t>
+      </w:r>
+      <w:proofErr w:type="spellEnd"/>
     </w:p>
     <w:p>
       <w:pPr>
@@ -1736,14 +2336,45 @@
           <w:szCs w:val="20"/>
         </w:rPr>
       </w:pPr>
-      <w:r>
-        <w:rPr>
-          <w:rFonts w:eastAsia="SimSun"/>
-          <w:sz w:val="20"/>
-          <w:szCs w:val="20"/>
-          <w:lang w:val="en-US"/>
-        </w:rPr>
-        <w:t>can_use_cpf – if remaining_lease is less than 30</w:t>
+      <w:proofErr w:type="spellStart"/>
+      <w:r>
+        <w:rPr>
+          <w:rFonts w:eastAsia="SimSun"/>
+          <w:sz w:val="20"/>
+          <w:szCs w:val="20"/>
+          <w:lang w:val="en-US"/>
+        </w:rPr>
+        <w:t>can_use_cpf</w:t>
+      </w:r>
+      <w:proofErr w:type="spellEnd"/>
+      <w:r>
+        <w:rPr>
+          <w:rFonts w:eastAsia="SimSun"/>
+          <w:sz w:val="20"/>
+          <w:szCs w:val="20"/>
+          <w:lang w:val="en-US"/>
+        </w:rPr>
+        <w:t xml:space="preserve"> – if </w:t>
+      </w:r>
+      <w:proofErr w:type="spellStart"/>
+      <w:r>
+        <w:rPr>
+          <w:rFonts w:eastAsia="SimSun"/>
+          <w:sz w:val="20"/>
+          <w:szCs w:val="20"/>
+          <w:lang w:val="en-US"/>
+        </w:rPr>
+        <w:t>remaining_lease</w:t>
+      </w:r>
+      <w:proofErr w:type="spellEnd"/>
+      <w:r>
+        <w:rPr>
+          <w:rFonts w:eastAsia="SimSun"/>
+          <w:sz w:val="20"/>
+          <w:szCs w:val="20"/>
+          <w:lang w:val="en-US"/>
+        </w:rPr>
+        <w:t xml:space="preserve"> is less than 30</w:t>
       </w:r>
     </w:p>
     <w:p>
@@ -1874,8 +2505,18 @@
           <w:sz w:val="20"/>
           <w:szCs w:val="20"/>
         </w:rPr>
-        <w:t>Markets and Hawker Centers</w:t>
-      </w:r>
+        <w:t xml:space="preserve">Markets and Hawker </w:t>
+      </w:r>
+      <w:proofErr w:type="spellStart"/>
+      <w:r>
+        <w:rPr>
+          <w:rFonts w:eastAsia="SimSun"/>
+          <w:sz w:val="20"/>
+          <w:szCs w:val="20"/>
+        </w:rPr>
+        <w:t>Centers</w:t>
+      </w:r>
+      <w:proofErr w:type="spellEnd"/>
     </w:p>
     <w:p>
       <w:pPr>
@@ -1896,8 +2537,18 @@
           <w:sz w:val="20"/>
           <w:szCs w:val="20"/>
         </w:rPr>
-        <w:t>Shopping Centers</w:t>
-      </w:r>
+        <w:t xml:space="preserve">Shopping </w:t>
+      </w:r>
+      <w:proofErr w:type="spellStart"/>
+      <w:r>
+        <w:rPr>
+          <w:rFonts w:eastAsia="SimSun"/>
+          <w:sz w:val="20"/>
+          <w:szCs w:val="20"/>
+        </w:rPr>
+        <w:t>Centers</w:t>
+      </w:r>
+      <w:proofErr w:type="spellEnd"/>
     </w:p>
     <w:p>
       <w:pPr>
@@ -2186,7 +2837,27 @@
           <w:szCs w:val="20"/>
           <w:lang w:val="en-US"/>
         </w:rPr>
-        <w:t xml:space="preserve"> and the planning_area feature.</w:t>
+        <w:t xml:space="preserve"> and the </w:t>
+      </w:r>
+      <w:proofErr w:type="spellStart"/>
+      <w:r>
+        <w:rPr>
+          <w:rFonts w:eastAsia="SimSun"/>
+          <w:sz w:val="20"/>
+          <w:szCs w:val="20"/>
+          <w:lang w:val="en-US"/>
+        </w:rPr>
+        <w:t>planning_area</w:t>
+      </w:r>
+      <w:proofErr w:type="spellEnd"/>
+      <w:r>
+        <w:rPr>
+          <w:rFonts w:eastAsia="SimSun"/>
+          <w:sz w:val="20"/>
+          <w:szCs w:val="20"/>
+          <w:lang w:val="en-US"/>
+        </w:rPr>
+        <w:t xml:space="preserve"> feature.</w:t>
       </w:r>
     </w:p>
     <w:p>
@@ -2225,6 +2896,7 @@
           <w:szCs w:val="20"/>
         </w:rPr>
       </w:pPr>
+      <w:proofErr w:type="spellStart"/>
       <w:r>
         <w:rPr>
           <w:rFonts w:eastAsia="SimSun"/>
@@ -2234,6 +2906,7 @@
         </w:rPr>
         <w:t>prime_district</w:t>
       </w:r>
+      <w:proofErr w:type="spellEnd"/>
     </w:p>
     <w:p>
       <w:pPr>
@@ -2248,6 +2921,7 @@
           <w:szCs w:val="20"/>
         </w:rPr>
       </w:pPr>
+      <w:proofErr w:type="spellStart"/>
       <w:r>
         <w:rPr>
           <w:rFonts w:eastAsia="SimSun"/>
@@ -2257,6 +2931,7 @@
         </w:rPr>
         <w:t>core_central_region</w:t>
       </w:r>
+      <w:proofErr w:type="spellEnd"/>
     </w:p>
     <w:p>
       <w:pPr>
@@ -2271,7 +2946,11 @@
           <w:lang w:val="en-US"/>
         </w:rPr>
       </w:pPr>
-      <w:r>
+    </w:p>
+    <w:p>
+      <w:pPr>
+        <w:pStyle w:val="BodyText"/>
+        <w:ind w:firstLine="0pt"/>
         <w:rPr>
           <w:rFonts w:eastAsia="SimSun"/>
           <w:i/>
@@ -2280,6 +2959,31 @@
           <w:szCs w:val="20"/>
           <w:lang w:val="en-US"/>
         </w:rPr>
+      </w:pPr>
+    </w:p>
+    <w:p>
+      <w:pPr>
+        <w:pStyle w:val="BodyText"/>
+        <w:ind w:firstLine="0pt"/>
+        <w:rPr>
+          <w:rFonts w:eastAsia="SimSun"/>
+          <w:i/>
+          <w:iCs/>
+          <w:sz w:val="20"/>
+          <w:szCs w:val="20"/>
+          <w:lang w:val="en-US"/>
+        </w:rPr>
+      </w:pPr>
+      <w:r>
+        <w:rPr>
+          <w:rFonts w:eastAsia="SimSun"/>
+          <w:i/>
+          <w:iCs/>
+          <w:sz w:val="20"/>
+          <w:szCs w:val="20"/>
+          <w:lang w:val="en-US"/>
+        </w:rPr>
+        <w:lastRenderedPageBreak/>
         <w:t>HDB Resale Price Index</w:t>
       </w:r>
     </w:p>
@@ -2347,6 +3051,7 @@
           <w:szCs w:val="20"/>
         </w:rPr>
       </w:pPr>
+      <w:proofErr w:type="spellStart"/>
       <w:r>
         <w:rPr>
           <w:rFonts w:eastAsia="SimSun"/>
@@ -2356,6 +3061,7 @@
         </w:rPr>
         <w:t>price_index</w:t>
       </w:r>
+      <w:proofErr w:type="spellEnd"/>
     </w:p>
     <w:p>
       <w:pPr>
@@ -2379,18 +3085,7 @@
           <w:szCs w:val="20"/>
           <w:lang w:val="en-US"/>
         </w:rPr>
-        <w:t xml:space="preserve">HDB </w:t>
-      </w:r>
-      <w:r>
-        <w:rPr>
-          <w:rFonts w:eastAsia="SimSun"/>
-          <w:i/>
-          <w:iCs/>
-          <w:sz w:val="20"/>
-          <w:szCs w:val="20"/>
-          <w:lang w:val="en-US"/>
-        </w:rPr>
-        <w:t>Property Information</w:t>
+        <w:t>HDB Property Information</w:t>
       </w:r>
     </w:p>
     <w:p>
@@ -2411,25 +3106,7 @@
           <w:szCs w:val="20"/>
           <w:lang w:val="en-US"/>
         </w:rPr>
-        <w:t>We obtained the HDB</w:t>
-      </w:r>
-      <w:r>
-        <w:rPr>
-          <w:rFonts w:eastAsia="SimSun"/>
-          <w:sz w:val="20"/>
-          <w:szCs w:val="20"/>
-          <w:lang w:val="en-US"/>
-        </w:rPr>
-        <w:t xml:space="preserve"> Property Information</w:t>
-      </w:r>
-      <w:r>
-        <w:rPr>
-          <w:rFonts w:eastAsia="SimSun"/>
-          <w:sz w:val="20"/>
-          <w:szCs w:val="20"/>
-          <w:lang w:val="en-US"/>
-        </w:rPr>
-        <w:t xml:space="preserve"> from </w:t>
+        <w:t xml:space="preserve">We obtained the HDB Property Information from </w:t>
       </w:r>
       <w:hyperlink r:id="rId17" w:history="1">
         <w:r>
@@ -2440,27 +3117,7 @@
             <w:szCs w:val="20"/>
             <w:lang w:val="en-US"/>
           </w:rPr>
-          <w:t>h</w:t>
-        </w:r>
-        <w:r>
-          <w:rPr>
-            <w:rStyle w:val="Hyperlink"/>
-            <w:rFonts w:eastAsia="SimSun"/>
-            <w:sz w:val="20"/>
-            <w:szCs w:val="20"/>
-            <w:lang w:val="en-US"/>
-          </w:rPr>
-          <w:t>e</w:t>
-        </w:r>
-        <w:r>
-          <w:rPr>
-            <w:rStyle w:val="Hyperlink"/>
-            <w:rFonts w:eastAsia="SimSun"/>
-            <w:sz w:val="20"/>
-            <w:szCs w:val="20"/>
-            <w:lang w:val="en-US"/>
-          </w:rPr>
-          <w:t>re</w:t>
+          <w:t>here</w:t>
         </w:r>
       </w:hyperlink>
       <w:r>
@@ -2470,43 +3127,7 @@
           <w:szCs w:val="20"/>
           <w:lang w:val="en-US"/>
         </w:rPr>
-        <w:t>. We mapped the data</w:t>
-      </w:r>
-      <w:r>
-        <w:rPr>
-          <w:rFonts w:eastAsia="SimSun"/>
-          <w:sz w:val="20"/>
-          <w:szCs w:val="20"/>
-          <w:lang w:val="en-US"/>
-        </w:rPr>
-        <w:t>’s block and street name to the main dataset (this required us to use the common street abbreviations)</w:t>
-      </w:r>
-      <w:r>
-        <w:rPr>
-          <w:rFonts w:eastAsia="SimSun"/>
-          <w:sz w:val="20"/>
-          <w:szCs w:val="20"/>
-          <w:lang w:val="en-US"/>
-        </w:rPr>
-        <w:t>. This gives us</w:t>
-      </w:r>
-      <w:r>
-        <w:rPr>
-          <w:rFonts w:eastAsia="SimSun"/>
-          <w:sz w:val="20"/>
-          <w:szCs w:val="20"/>
-          <w:lang w:val="en-US"/>
-        </w:rPr>
-        <w:t xml:space="preserve"> the following features which we believe might help with the prediction</w:t>
-      </w:r>
-      <w:r>
-        <w:rPr>
-          <w:rFonts w:eastAsia="SimSun"/>
-          <w:sz w:val="20"/>
-          <w:szCs w:val="20"/>
-          <w:lang w:val="en-US"/>
-        </w:rPr>
-        <w:t>:</w:t>
+        <w:t>. We mapped the data’s block and street name to the main dataset (this required us to use the common street abbreviations). This gives us the following features which we believe might help with the prediction:</w:t>
       </w:r>
     </w:p>
     <w:p>
@@ -2522,6 +3143,7 @@
           <w:szCs w:val="20"/>
         </w:rPr>
       </w:pPr>
+      <w:proofErr w:type="spellStart"/>
       <w:r>
         <w:rPr>
           <w:rFonts w:eastAsia="SimSun"/>
@@ -2531,6 +3153,7 @@
         </w:rPr>
         <w:t>max_floor_lvl</w:t>
       </w:r>
+      <w:proofErr w:type="spellEnd"/>
     </w:p>
     <w:p>
       <w:pPr>
@@ -2545,6 +3168,7 @@
           <w:szCs w:val="20"/>
         </w:rPr>
       </w:pPr>
+      <w:proofErr w:type="spellStart"/>
       <w:r>
         <w:rPr>
           <w:rFonts w:eastAsia="SimSun"/>
@@ -2554,6 +3178,7 @@
         </w:rPr>
         <w:t>total_dwelling_units</w:t>
       </w:r>
+      <w:proofErr w:type="spellEnd"/>
     </w:p>
     <w:p>
       <w:pPr>
@@ -2568,6 +3193,7 @@
           <w:szCs w:val="20"/>
         </w:rPr>
       </w:pPr>
+      <w:proofErr w:type="spellStart"/>
       <w:r>
         <w:rPr>
           <w:rFonts w:eastAsia="SimSun"/>
@@ -2577,6 +3203,7 @@
         </w:rPr>
         <w:t>rental_rooms</w:t>
       </w:r>
+      <w:proofErr w:type="spellEnd"/>
     </w:p>
     <w:p>
       <w:pPr>
@@ -2591,6 +3218,7 @@
           <w:szCs w:val="20"/>
         </w:rPr>
       </w:pPr>
+      <w:proofErr w:type="spellStart"/>
       <w:r>
         <w:rPr>
           <w:rFonts w:eastAsia="SimSun"/>
@@ -2600,6 +3228,7 @@
         </w:rPr>
         <w:t>building_age</w:t>
       </w:r>
+      <w:proofErr w:type="spellEnd"/>
     </w:p>
     <w:p>
       <w:pPr>
@@ -2710,8 +3339,223 @@
           <w:sz w:val="20"/>
           <w:szCs w:val="20"/>
         </w:rPr>
-        <w:lastRenderedPageBreak/>
-        <w:t>The following features were used as it is: "flat_type", "lease_commence_data", "storey_range", "floor_area_sqm", "planning_area", "storey_range". The "storey_range" feature was used to generate two additional features "min_storey" and "max_storey" which represent the lower and upper bound of "storey_range". "month" was used to derive a new feature "year" to represent the year at which the transaction happened. The other columns were dropped for simplicity. As mentioned in the data pre-processing section, "flat_type" was mapped to integer values to preserve its ordinality characteristic and "planning_area" was passed through a one-hot encoder.</w:t>
+        <w:t>The following features were used as it is: "</w:t>
+      </w:r>
+      <w:proofErr w:type="spellStart"/>
+      <w:r>
+        <w:rPr>
+          <w:rFonts w:eastAsia="SimSun"/>
+          <w:sz w:val="20"/>
+          <w:szCs w:val="20"/>
+        </w:rPr>
+        <w:t>flat_type</w:t>
+      </w:r>
+      <w:proofErr w:type="spellEnd"/>
+      <w:r>
+        <w:rPr>
+          <w:rFonts w:eastAsia="SimSun"/>
+          <w:sz w:val="20"/>
+          <w:szCs w:val="20"/>
+        </w:rPr>
+        <w:t>", "</w:t>
+      </w:r>
+      <w:proofErr w:type="spellStart"/>
+      <w:r>
+        <w:rPr>
+          <w:rFonts w:eastAsia="SimSun"/>
+          <w:sz w:val="20"/>
+          <w:szCs w:val="20"/>
+        </w:rPr>
+        <w:t>lease_commence_data</w:t>
+      </w:r>
+      <w:proofErr w:type="spellEnd"/>
+      <w:r>
+        <w:rPr>
+          <w:rFonts w:eastAsia="SimSun"/>
+          <w:sz w:val="20"/>
+          <w:szCs w:val="20"/>
+        </w:rPr>
+        <w:t>", "</w:t>
+      </w:r>
+      <w:proofErr w:type="spellStart"/>
+      <w:r>
+        <w:rPr>
+          <w:rFonts w:eastAsia="SimSun"/>
+          <w:sz w:val="20"/>
+          <w:szCs w:val="20"/>
+        </w:rPr>
+        <w:t>storey_range</w:t>
+      </w:r>
+      <w:proofErr w:type="spellEnd"/>
+      <w:r>
+        <w:rPr>
+          <w:rFonts w:eastAsia="SimSun"/>
+          <w:sz w:val="20"/>
+          <w:szCs w:val="20"/>
+        </w:rPr>
+        <w:t>", "</w:t>
+      </w:r>
+      <w:proofErr w:type="spellStart"/>
+      <w:r>
+        <w:rPr>
+          <w:rFonts w:eastAsia="SimSun"/>
+          <w:sz w:val="20"/>
+          <w:szCs w:val="20"/>
+        </w:rPr>
+        <w:t>floor_area_sqm</w:t>
+      </w:r>
+      <w:proofErr w:type="spellEnd"/>
+      <w:r>
+        <w:rPr>
+          <w:rFonts w:eastAsia="SimSun"/>
+          <w:sz w:val="20"/>
+          <w:szCs w:val="20"/>
+        </w:rPr>
+        <w:t>", "</w:t>
+      </w:r>
+      <w:proofErr w:type="spellStart"/>
+      <w:r>
+        <w:rPr>
+          <w:rFonts w:eastAsia="SimSun"/>
+          <w:sz w:val="20"/>
+          <w:szCs w:val="20"/>
+        </w:rPr>
+        <w:t>planning_area</w:t>
+      </w:r>
+      <w:proofErr w:type="spellEnd"/>
+      <w:r>
+        <w:rPr>
+          <w:rFonts w:eastAsia="SimSun"/>
+          <w:sz w:val="20"/>
+          <w:szCs w:val="20"/>
+        </w:rPr>
+        <w:t>", "</w:t>
+      </w:r>
+      <w:proofErr w:type="spellStart"/>
+      <w:r>
+        <w:rPr>
+          <w:rFonts w:eastAsia="SimSun"/>
+          <w:sz w:val="20"/>
+          <w:szCs w:val="20"/>
+        </w:rPr>
+        <w:t>storey_range</w:t>
+      </w:r>
+      <w:proofErr w:type="spellEnd"/>
+      <w:r>
+        <w:rPr>
+          <w:rFonts w:eastAsia="SimSun"/>
+          <w:sz w:val="20"/>
+          <w:szCs w:val="20"/>
+        </w:rPr>
+        <w:t>". The "</w:t>
+      </w:r>
+      <w:proofErr w:type="spellStart"/>
+      <w:r>
+        <w:rPr>
+          <w:rFonts w:eastAsia="SimSun"/>
+          <w:sz w:val="20"/>
+          <w:szCs w:val="20"/>
+        </w:rPr>
+        <w:t>storey_range</w:t>
+      </w:r>
+      <w:proofErr w:type="spellEnd"/>
+      <w:r>
+        <w:rPr>
+          <w:rFonts w:eastAsia="SimSun"/>
+          <w:sz w:val="20"/>
+          <w:szCs w:val="20"/>
+        </w:rPr>
+        <w:t>" feature was used to generate two additional features "</w:t>
+      </w:r>
+      <w:proofErr w:type="spellStart"/>
+      <w:r>
+        <w:rPr>
+          <w:rFonts w:eastAsia="SimSun"/>
+          <w:sz w:val="20"/>
+          <w:szCs w:val="20"/>
+        </w:rPr>
+        <w:t>min_storey</w:t>
+      </w:r>
+      <w:proofErr w:type="spellEnd"/>
+      <w:r>
+        <w:rPr>
+          <w:rFonts w:eastAsia="SimSun"/>
+          <w:sz w:val="20"/>
+          <w:szCs w:val="20"/>
+        </w:rPr>
+        <w:t>" and "</w:t>
+      </w:r>
+      <w:proofErr w:type="spellStart"/>
+      <w:r>
+        <w:rPr>
+          <w:rFonts w:eastAsia="SimSun"/>
+          <w:sz w:val="20"/>
+          <w:szCs w:val="20"/>
+        </w:rPr>
+        <w:t>max_storey</w:t>
+      </w:r>
+      <w:proofErr w:type="spellEnd"/>
+      <w:r>
+        <w:rPr>
+          <w:rFonts w:eastAsia="SimSun"/>
+          <w:sz w:val="20"/>
+          <w:szCs w:val="20"/>
+        </w:rPr>
+        <w:t>" which represent the lower and upper bound of "</w:t>
+      </w:r>
+      <w:proofErr w:type="spellStart"/>
+      <w:r>
+        <w:rPr>
+          <w:rFonts w:eastAsia="SimSun"/>
+          <w:sz w:val="20"/>
+          <w:szCs w:val="20"/>
+        </w:rPr>
+        <w:t>storey_range</w:t>
+      </w:r>
+      <w:proofErr w:type="spellEnd"/>
+      <w:r>
+        <w:rPr>
+          <w:rFonts w:eastAsia="SimSun"/>
+          <w:sz w:val="20"/>
+          <w:szCs w:val="20"/>
+        </w:rPr>
+        <w:t>". "month" was used to derive a new feature "year" to represent the year at which the transaction happened. The other columns were dropped for simplicity. As mentioned in the data pre-processing section, "</w:t>
+      </w:r>
+      <w:proofErr w:type="spellStart"/>
+      <w:r>
+        <w:rPr>
+          <w:rFonts w:eastAsia="SimSun"/>
+          <w:sz w:val="20"/>
+          <w:szCs w:val="20"/>
+        </w:rPr>
+        <w:t>flat_type</w:t>
+      </w:r>
+      <w:proofErr w:type="spellEnd"/>
+      <w:r>
+        <w:rPr>
+          <w:rFonts w:eastAsia="SimSun"/>
+          <w:sz w:val="20"/>
+          <w:szCs w:val="20"/>
+        </w:rPr>
+        <w:t>" was mapped to integer values to preserve its ordinality characteristic and "</w:t>
+      </w:r>
+      <w:proofErr w:type="spellStart"/>
+      <w:r>
+        <w:rPr>
+          <w:rFonts w:eastAsia="SimSun"/>
+          <w:sz w:val="20"/>
+          <w:szCs w:val="20"/>
+        </w:rPr>
+        <w:t>planning_area</w:t>
+      </w:r>
+      <w:proofErr w:type="spellEnd"/>
+      <w:r>
+        <w:rPr>
+          <w:rFonts w:eastAsia="SimSun"/>
+          <w:sz w:val="20"/>
+          <w:szCs w:val="20"/>
+        </w:rPr>
+        <w:t>" was passed through a one-hot encoder.</w:t>
       </w:r>
     </w:p>
     <w:p>
@@ -2729,7 +3573,115 @@
           <w:sz w:val="20"/>
           <w:szCs w:val="20"/>
         </w:rPr>
-        <w:t>Due to our observation that there are outliers in the "storey_range" and "floor_area_sqm" columns, we are inclined to use tree-based models to generate our predictions as we believe that they are more resilient to handling outliers. For our baseline predictions, we ensembled the predictions of the "RandomForestRegressor" and "GradientBoostingRegressor" models to generate a final prediction for prediction. RandomSearchCV was first used to identify promising ranges of parameter values, before using GridSearchCV to narrow the search to specific parameters values. With the baseline models and features, we managed</w:t>
+        <w:t>Due to our observation that there are outliers in the "</w:t>
+      </w:r>
+      <w:proofErr w:type="spellStart"/>
+      <w:r>
+        <w:rPr>
+          <w:rFonts w:eastAsia="SimSun"/>
+          <w:sz w:val="20"/>
+          <w:szCs w:val="20"/>
+        </w:rPr>
+        <w:t>storey_range</w:t>
+      </w:r>
+      <w:proofErr w:type="spellEnd"/>
+      <w:r>
+        <w:rPr>
+          <w:rFonts w:eastAsia="SimSun"/>
+          <w:sz w:val="20"/>
+          <w:szCs w:val="20"/>
+        </w:rPr>
+        <w:t>" and "</w:t>
+      </w:r>
+      <w:proofErr w:type="spellStart"/>
+      <w:r>
+        <w:rPr>
+          <w:rFonts w:eastAsia="SimSun"/>
+          <w:sz w:val="20"/>
+          <w:szCs w:val="20"/>
+        </w:rPr>
+        <w:t>floor_area_sqm</w:t>
+      </w:r>
+      <w:proofErr w:type="spellEnd"/>
+      <w:r>
+        <w:rPr>
+          <w:rFonts w:eastAsia="SimSun"/>
+          <w:sz w:val="20"/>
+          <w:szCs w:val="20"/>
+        </w:rPr>
+        <w:t>" columns, we are inclined to use tree-based models to generate our predictions as we believe that they are more resilient to handling outliers. For our baseline predictions, we ensembled the predictions of the "</w:t>
+      </w:r>
+      <w:proofErr w:type="spellStart"/>
+      <w:r>
+        <w:rPr>
+          <w:rFonts w:eastAsia="SimSun"/>
+          <w:sz w:val="20"/>
+          <w:szCs w:val="20"/>
+        </w:rPr>
+        <w:t>RandomForestRegressor</w:t>
+      </w:r>
+      <w:proofErr w:type="spellEnd"/>
+      <w:r>
+        <w:rPr>
+          <w:rFonts w:eastAsia="SimSun"/>
+          <w:sz w:val="20"/>
+          <w:szCs w:val="20"/>
+        </w:rPr>
+        <w:t>" and "</w:t>
+      </w:r>
+      <w:proofErr w:type="spellStart"/>
+      <w:r>
+        <w:rPr>
+          <w:rFonts w:eastAsia="SimSun"/>
+          <w:sz w:val="20"/>
+          <w:szCs w:val="20"/>
+        </w:rPr>
+        <w:t>GradientBoostingRegressor</w:t>
+      </w:r>
+      <w:proofErr w:type="spellEnd"/>
+      <w:r>
+        <w:rPr>
+          <w:rFonts w:eastAsia="SimSun"/>
+          <w:sz w:val="20"/>
+          <w:szCs w:val="20"/>
+        </w:rPr>
+        <w:t xml:space="preserve">" models to generate a final prediction for prediction. </w:t>
+      </w:r>
+      <w:proofErr w:type="spellStart"/>
+      <w:r>
+        <w:rPr>
+          <w:rFonts w:eastAsia="SimSun"/>
+          <w:sz w:val="20"/>
+          <w:szCs w:val="20"/>
+        </w:rPr>
+        <w:t>RandomSearchCV</w:t>
+      </w:r>
+      <w:proofErr w:type="spellEnd"/>
+      <w:r>
+        <w:rPr>
+          <w:rFonts w:eastAsia="SimSun"/>
+          <w:sz w:val="20"/>
+          <w:szCs w:val="20"/>
+        </w:rPr>
+        <w:t xml:space="preserve"> was first used to identify promising ranges of parameter values, before using </w:t>
+      </w:r>
+      <w:proofErr w:type="spellStart"/>
+      <w:r>
+        <w:rPr>
+          <w:rFonts w:eastAsia="SimSun"/>
+          <w:sz w:val="20"/>
+          <w:szCs w:val="20"/>
+        </w:rPr>
+        <w:t>GridSearchCV</w:t>
+      </w:r>
+      <w:proofErr w:type="spellEnd"/>
+      <w:r>
+        <w:rPr>
+          <w:rFonts w:eastAsia="SimSun"/>
+          <w:sz w:val="20"/>
+          <w:szCs w:val="20"/>
+        </w:rPr>
+        <w:t xml:space="preserve"> to narrow the search to specific parameters values. With the baseline models and features, we managed</w:t>
       </w:r>
       <w:r>
         <w:t xml:space="preserve"> to </w:t>
@@ -2795,7 +3747,47 @@
           <w:szCs w:val="20"/>
           <w:lang w:val="en-US"/>
         </w:rPr>
-        <w:t>We used `HistGradientBoostingRegressor` as its implementation supports splitting of nominal features. We obtained a val RMSE of $17,000.</w:t>
+        <w:t>We used `</w:t>
+      </w:r>
+      <w:proofErr w:type="spellStart"/>
+      <w:r>
+        <w:rPr>
+          <w:rFonts w:eastAsia="SimSun"/>
+          <w:sz w:val="20"/>
+          <w:szCs w:val="20"/>
+          <w:lang w:val="en-US"/>
+        </w:rPr>
+        <w:t>HistGradientBoostingRegressor</w:t>
+      </w:r>
+      <w:proofErr w:type="spellEnd"/>
+      <w:r>
+        <w:rPr>
+          <w:rFonts w:eastAsia="SimSun"/>
+          <w:sz w:val="20"/>
+          <w:szCs w:val="20"/>
+          <w:lang w:val="en-US"/>
+        </w:rPr>
+        <w:t xml:space="preserve">` as its implementation supports splitting of nominal features. We obtained a </w:t>
+      </w:r>
+      <w:proofErr w:type="spellStart"/>
+      <w:r>
+        <w:rPr>
+          <w:rFonts w:eastAsia="SimSun"/>
+          <w:sz w:val="20"/>
+          <w:szCs w:val="20"/>
+          <w:lang w:val="en-US"/>
+        </w:rPr>
+        <w:t>val</w:t>
+      </w:r>
+      <w:proofErr w:type="spellEnd"/>
+      <w:r>
+        <w:rPr>
+          <w:rFonts w:eastAsia="SimSun"/>
+          <w:sz w:val="20"/>
+          <w:szCs w:val="20"/>
+          <w:lang w:val="en-US"/>
+        </w:rPr>
+        <w:t xml:space="preserve"> RMSE of $17,000.</w:t>
       </w:r>
       <w:r>
         <w:rPr>
@@ -2826,16 +3818,96 @@
           <w:lang w:val="en-US"/>
         </w:rPr>
         <w:tab/>
-        <w:t>Another implementation that supports nominal features is the LGBMRegressor from LightGBM. The best val RMSE obtained is $18,329.</w:t>
-      </w:r>
-      <w:r>
-        <w:rPr>
-          <w:rFonts w:eastAsia="SimSun"/>
-          <w:sz w:val="20"/>
-          <w:szCs w:val="20"/>
-          <w:lang w:val="en-US"/>
-        </w:rPr>
-        <w:t xml:space="preserve"> This implementation is much slower than HistGradientBoostingRegressor.</w:t>
+        <w:t xml:space="preserve">Another implementation that supports nominal features is the </w:t>
+      </w:r>
+      <w:proofErr w:type="spellStart"/>
+      <w:r>
+        <w:rPr>
+          <w:rFonts w:eastAsia="SimSun"/>
+          <w:sz w:val="20"/>
+          <w:szCs w:val="20"/>
+          <w:lang w:val="en-US"/>
+        </w:rPr>
+        <w:t>LGBMRegressor</w:t>
+      </w:r>
+      <w:proofErr w:type="spellEnd"/>
+      <w:r>
+        <w:rPr>
+          <w:rFonts w:eastAsia="SimSun"/>
+          <w:sz w:val="20"/>
+          <w:szCs w:val="20"/>
+          <w:lang w:val="en-US"/>
+        </w:rPr>
+        <w:t xml:space="preserve"> from </w:t>
+      </w:r>
+      <w:proofErr w:type="spellStart"/>
+      <w:r>
+        <w:rPr>
+          <w:rFonts w:eastAsia="SimSun"/>
+          <w:sz w:val="20"/>
+          <w:szCs w:val="20"/>
+          <w:lang w:val="en-US"/>
+        </w:rPr>
+        <w:t>LightGBM</w:t>
+      </w:r>
+      <w:proofErr w:type="spellEnd"/>
+      <w:r>
+        <w:rPr>
+          <w:rFonts w:eastAsia="SimSun"/>
+          <w:sz w:val="20"/>
+          <w:szCs w:val="20"/>
+          <w:lang w:val="en-US"/>
+        </w:rPr>
+        <w:t xml:space="preserve">. The best </w:t>
+      </w:r>
+      <w:proofErr w:type="spellStart"/>
+      <w:r>
+        <w:rPr>
+          <w:rFonts w:eastAsia="SimSun"/>
+          <w:sz w:val="20"/>
+          <w:szCs w:val="20"/>
+          <w:lang w:val="en-US"/>
+        </w:rPr>
+        <w:t>val</w:t>
+      </w:r>
+      <w:proofErr w:type="spellEnd"/>
+      <w:r>
+        <w:rPr>
+          <w:rFonts w:eastAsia="SimSun"/>
+          <w:sz w:val="20"/>
+          <w:szCs w:val="20"/>
+          <w:lang w:val="en-US"/>
+        </w:rPr>
+        <w:t xml:space="preserve"> RMSE obtained is $18,329.</w:t>
+      </w:r>
+      <w:r>
+        <w:rPr>
+          <w:rFonts w:eastAsia="SimSun"/>
+          <w:sz w:val="20"/>
+          <w:szCs w:val="20"/>
+          <w:lang w:val="en-US"/>
+        </w:rPr>
+        <w:t xml:space="preserve"> This implementation is much slower than </w:t>
+      </w:r>
+      <w:proofErr w:type="spellStart"/>
+      <w:r>
+        <w:rPr>
+          <w:rFonts w:eastAsia="SimSun"/>
+          <w:sz w:val="20"/>
+          <w:szCs w:val="20"/>
+          <w:lang w:val="en-US"/>
+        </w:rPr>
+        <w:t>HistGradientBoostingRegressor</w:t>
+      </w:r>
+      <w:proofErr w:type="spellEnd"/>
+      <w:r>
+        <w:rPr>
+          <w:rFonts w:eastAsia="SimSun"/>
+          <w:sz w:val="20"/>
+          <w:szCs w:val="20"/>
+          <w:lang w:val="en-US"/>
+        </w:rPr>
+        <w:t>.</w:t>
       </w:r>
     </w:p>
     <w:p>
@@ -2873,6 +3945,7 @@
           <w:szCs w:val="20"/>
         </w:rPr>
       </w:pPr>
+      <w:proofErr w:type="spellStart"/>
       <w:r>
         <w:rPr>
           <w:rFonts w:eastAsia="SimSun"/>
@@ -2882,6 +3955,7 @@
         </w:rPr>
         <w:t>HistGradientBoostingRegressor</w:t>
       </w:r>
+      <w:proofErr w:type="spellEnd"/>
       <w:r>
         <w:rPr>
           <w:rFonts w:eastAsia="SimSun"/>
@@ -2905,6 +3979,7 @@
           <w:szCs w:val="20"/>
         </w:rPr>
       </w:pPr>
+      <w:proofErr w:type="spellStart"/>
       <w:r>
         <w:rPr>
           <w:rFonts w:eastAsia="SimSun"/>
@@ -2914,15 +3989,58 @@
         </w:rPr>
         <w:t>HistGradientBoostingRegressor</w:t>
       </w:r>
-      <w:r>
-        <w:rPr>
-          <w:rFonts w:eastAsia="SimSun"/>
-          <w:sz w:val="20"/>
-          <w:szCs w:val="20"/>
-          <w:lang w:val="en-US"/>
-        </w:rPr>
-        <w:t xml:space="preserve"> with 10,000 trees, 160 max_bins and 30 min_samples_leaf</w:t>
-      </w:r>
+      <w:proofErr w:type="spellEnd"/>
+      <w:r>
+        <w:rPr>
+          <w:rFonts w:eastAsia="SimSun"/>
+          <w:sz w:val="20"/>
+          <w:szCs w:val="20"/>
+          <w:lang w:val="en-US"/>
+        </w:rPr>
+        <w:t xml:space="preserve"> with 10,000 trees, 160 </w:t>
+      </w:r>
+      <w:proofErr w:type="spellStart"/>
+      <w:proofErr w:type="gramStart"/>
+      <w:r>
+        <w:rPr>
+          <w:rFonts w:eastAsia="SimSun"/>
+          <w:sz w:val="20"/>
+          <w:szCs w:val="20"/>
+          <w:lang w:val="en-US"/>
+        </w:rPr>
+        <w:t>max</w:t>
+      </w:r>
+      <w:proofErr w:type="gramEnd"/>
+      <w:r>
+        <w:rPr>
+          <w:rFonts w:eastAsia="SimSun"/>
+          <w:sz w:val="20"/>
+          <w:szCs w:val="20"/>
+          <w:lang w:val="en-US"/>
+        </w:rPr>
+        <w:t>_bins</w:t>
+      </w:r>
+      <w:proofErr w:type="spellEnd"/>
+      <w:r>
+        <w:rPr>
+          <w:rFonts w:eastAsia="SimSun"/>
+          <w:sz w:val="20"/>
+          <w:szCs w:val="20"/>
+          <w:lang w:val="en-US"/>
+        </w:rPr>
+        <w:t xml:space="preserve"> and 30 </w:t>
+      </w:r>
+      <w:proofErr w:type="spellStart"/>
+      <w:r>
+        <w:rPr>
+          <w:rFonts w:eastAsia="SimSun"/>
+          <w:sz w:val="20"/>
+          <w:szCs w:val="20"/>
+          <w:lang w:val="en-US"/>
+        </w:rPr>
+        <w:t>min_samples_leaf</w:t>
+      </w:r>
+      <w:proofErr w:type="spellEnd"/>
     </w:p>
     <w:p>
       <w:pPr>
@@ -2937,15 +4055,68 @@
           <w:szCs w:val="20"/>
         </w:rPr>
       </w:pPr>
-      <w:r>
-        <w:rPr>
-          <w:rFonts w:eastAsia="SimSun"/>
-          <w:sz w:val="20"/>
-          <w:szCs w:val="20"/>
-          <w:lang w:val="en-US"/>
-        </w:rPr>
-        <w:t>HistGradientBoostingRegressor with 1000 trees, 160 max_bins and 50 min_samples_leaf</w:t>
-      </w:r>
+      <w:proofErr w:type="spellStart"/>
+      <w:r>
+        <w:rPr>
+          <w:rFonts w:eastAsia="SimSun"/>
+          <w:sz w:val="20"/>
+          <w:szCs w:val="20"/>
+          <w:lang w:val="en-US"/>
+        </w:rPr>
+        <w:t>HistGradientBoostingRegressor</w:t>
+      </w:r>
+      <w:proofErr w:type="spellEnd"/>
+      <w:r>
+        <w:rPr>
+          <w:rFonts w:eastAsia="SimSun"/>
+          <w:sz w:val="20"/>
+          <w:szCs w:val="20"/>
+          <w:lang w:val="en-US"/>
+        </w:rPr>
+        <w:t xml:space="preserve"> with 1000 trees, 160 </w:t>
+      </w:r>
+      <w:proofErr w:type="spellStart"/>
+      <w:proofErr w:type="gramStart"/>
+      <w:r>
+        <w:rPr>
+          <w:rFonts w:eastAsia="SimSun"/>
+          <w:sz w:val="20"/>
+          <w:szCs w:val="20"/>
+          <w:lang w:val="en-US"/>
+        </w:rPr>
+        <w:t>max</w:t>
+      </w:r>
+      <w:proofErr w:type="gramEnd"/>
+      <w:r>
+        <w:rPr>
+          <w:rFonts w:eastAsia="SimSun"/>
+          <w:sz w:val="20"/>
+          <w:szCs w:val="20"/>
+          <w:lang w:val="en-US"/>
+        </w:rPr>
+        <w:t>_bins</w:t>
+      </w:r>
+      <w:proofErr w:type="spellEnd"/>
+      <w:r>
+        <w:rPr>
+          <w:rFonts w:eastAsia="SimSun"/>
+          <w:sz w:val="20"/>
+          <w:szCs w:val="20"/>
+          <w:lang w:val="en-US"/>
+        </w:rPr>
+        <w:t xml:space="preserve"> and 50 </w:t>
+      </w:r>
+      <w:proofErr w:type="spellStart"/>
+      <w:r>
+        <w:rPr>
+          <w:rFonts w:eastAsia="SimSun"/>
+          <w:sz w:val="20"/>
+          <w:szCs w:val="20"/>
+          <w:lang w:val="en-US"/>
+        </w:rPr>
+        <w:t>min_samples_leaf</w:t>
+      </w:r>
+      <w:proofErr w:type="spellEnd"/>
     </w:p>
     <w:p>
       <w:pPr>
@@ -2960,15 +4131,77 @@
           <w:szCs w:val="20"/>
         </w:rPr>
       </w:pPr>
-      <w:r>
-        <w:rPr>
-          <w:rFonts w:eastAsia="SimSun"/>
-          <w:sz w:val="20"/>
-          <w:szCs w:val="20"/>
-          <w:lang w:val="en-US"/>
-        </w:rPr>
-        <w:t>HistGradientBoostingRegressor with 500 trees and 40 min_samples_leaf (found via scikit-learn’s GridSearchCV)</w:t>
-      </w:r>
+      <w:proofErr w:type="spellStart"/>
+      <w:r>
+        <w:rPr>
+          <w:rFonts w:eastAsia="SimSun"/>
+          <w:sz w:val="20"/>
+          <w:szCs w:val="20"/>
+          <w:lang w:val="en-US"/>
+        </w:rPr>
+        <w:t>HistGradientBoostingRegressor</w:t>
+      </w:r>
+      <w:proofErr w:type="spellEnd"/>
+      <w:r>
+        <w:rPr>
+          <w:rFonts w:eastAsia="SimSun"/>
+          <w:sz w:val="20"/>
+          <w:szCs w:val="20"/>
+          <w:lang w:val="en-US"/>
+        </w:rPr>
+        <w:t xml:space="preserve"> with 500 trees and 40 </w:t>
+      </w:r>
+      <w:proofErr w:type="spellStart"/>
+      <w:r>
+        <w:rPr>
+          <w:rFonts w:eastAsia="SimSun"/>
+          <w:sz w:val="20"/>
+          <w:szCs w:val="20"/>
+          <w:lang w:val="en-US"/>
+        </w:rPr>
+        <w:t>min_samples_leaf</w:t>
+      </w:r>
+      <w:proofErr w:type="spellEnd"/>
+      <w:r>
+        <w:rPr>
+          <w:rFonts w:eastAsia="SimSun"/>
+          <w:sz w:val="20"/>
+          <w:szCs w:val="20"/>
+          <w:lang w:val="en-US"/>
+        </w:rPr>
+        <w:t xml:space="preserve"> (found via scikit-</w:t>
+      </w:r>
+      <w:proofErr w:type="spellStart"/>
+      <w:r>
+        <w:rPr>
+          <w:rFonts w:eastAsia="SimSun"/>
+          <w:sz w:val="20"/>
+          <w:szCs w:val="20"/>
+          <w:lang w:val="en-US"/>
+        </w:rPr>
+        <w:t>learn’s</w:t>
+      </w:r>
+      <w:proofErr w:type="spellEnd"/>
+      <w:r>
+        <w:rPr>
+          <w:rFonts w:eastAsia="SimSun"/>
+          <w:sz w:val="20"/>
+          <w:szCs w:val="20"/>
+          <w:lang w:val="en-US"/>
+        </w:rPr>
+        <w:t xml:space="preserve"> GridSe</w:t>
+      </w:r>
+      <w:proofErr w:type="spellStart"/>
+      <w:r>
+        <w:rPr>
+          <w:rFonts w:eastAsia="SimSun"/>
+          <w:sz w:val="20"/>
+          <w:szCs w:val="20"/>
+          <w:lang w:val="en-US"/>
+        </w:rPr>
+        <w:t>archCV)</w:t>
+      </w:r>
+      <w:proofErr w:type="spellEnd"/>
     </w:p>
     <w:p>
       <w:pPr>
@@ -2983,14 +4216,25 @@
           <w:szCs w:val="20"/>
         </w:rPr>
       </w:pPr>
-      <w:r>
-        <w:rPr>
-          <w:rFonts w:eastAsia="SimSun"/>
-          <w:sz w:val="20"/>
-          <w:szCs w:val="20"/>
-          <w:lang w:val="en-US"/>
-        </w:rPr>
-        <w:t>LGBMRegressor with 10,000 trees and default parameters</w:t>
+      <w:proofErr w:type="spellStart"/>
+      <w:r>
+        <w:rPr>
+          <w:rFonts w:eastAsia="SimSun"/>
+          <w:sz w:val="20"/>
+          <w:szCs w:val="20"/>
+          <w:lang w:val="en-US"/>
+        </w:rPr>
+        <w:t>LGBMRegresso</w:t>
+      </w:r>
+      <w:proofErr w:type="spellEnd"/>
+      <w:r>
+        <w:rPr>
+          <w:rFonts w:eastAsia="SimSun"/>
+          <w:sz w:val="20"/>
+          <w:szCs w:val="20"/>
+          <w:lang w:val="en-US"/>
+        </w:rPr>
+        <w:t>r with 10,000 trees and default parameters</w:t>
       </w:r>
     </w:p>
     <w:p>
@@ -3014,8 +4258,39 @@
           <w:szCs w:val="20"/>
           <w:lang w:val="en-US"/>
         </w:rPr>
-        <w:t>and obtained a val RMSE of $???.</w:t>
-      </w:r>
+        <w:t xml:space="preserve">and obtained a </w:t>
+      </w:r>
+      <w:proofErr w:type="spellStart"/>
+      <w:r>
+        <w:rPr>
+          <w:rFonts w:eastAsia="SimSun"/>
+          <w:sz w:val="20"/>
+          <w:szCs w:val="20"/>
+          <w:lang w:val="en-US"/>
+        </w:rPr>
+        <w:t>val</w:t>
+      </w:r>
+      <w:proofErr w:type="spellEnd"/>
+      <w:r>
+        <w:rPr>
+          <w:rFonts w:eastAsia="SimSun"/>
+          <w:sz w:val="20"/>
+          <w:szCs w:val="20"/>
+          <w:lang w:val="en-US"/>
+        </w:rPr>
+        <w:t xml:space="preserve"> RMSE of </w:t>
+      </w:r>
+      <w:proofErr w:type="gramStart"/>
+      <w:r>
+        <w:rPr>
+          <w:rFonts w:eastAsia="SimSun"/>
+          <w:sz w:val="20"/>
+          <w:szCs w:val="20"/>
+          <w:lang w:val="en-US"/>
+        </w:rPr>
+        <w:t>$???.</w:t>
+      </w:r>
+      <w:proofErr w:type="gramEnd"/>
     </w:p>
     <w:p>
       <w:pPr>
@@ -3128,15 +4403,25 @@
           <w:sz w:val="20"/>
           <w:szCs w:val="20"/>
         </w:rPr>
-        <w:t xml:space="preserve">the </w:t>
-      </w:r>
-      <w:r>
-        <w:rPr>
-          <w:rFonts w:eastAsia="SimSun"/>
-          <w:sz w:val="20"/>
-          <w:szCs w:val="20"/>
-        </w:rPr>
-        <w:t xml:space="preserve">train dataset and may not generate the same insights on the test set. As such, we decided to utilise sklearn's permutation </w:t>
+        <w:t xml:space="preserve">the train dataset and may not generate the same insights on the test set. As such, we decided to utilise </w:t>
+      </w:r>
+      <w:proofErr w:type="spellStart"/>
+      <w:r>
+        <w:rPr>
+          <w:rFonts w:eastAsia="SimSun"/>
+          <w:sz w:val="20"/>
+          <w:szCs w:val="20"/>
+        </w:rPr>
+        <w:t>sklearn's</w:t>
+      </w:r>
+      <w:proofErr w:type="spellEnd"/>
+      <w:r>
+        <w:rPr>
+          <w:rFonts w:eastAsia="SimSun"/>
+          <w:sz w:val="20"/>
+          <w:szCs w:val="20"/>
+        </w:rPr>
+        <w:t xml:space="preserve"> permutation </w:t>
       </w:r>
       <w:r>
         <w:rPr>
@@ -3170,7 +4455,25 @@
           <w:sz w:val="20"/>
           <w:szCs w:val="20"/>
         </w:rPr>
-        <w:t>While training the baseline model, we did some empirical analysis and noticed that both the tree-based regressor's feature importance and sklearn's permutation importance algorithms provide the same insights (top 5 most importance features are the same). Hence, for the sake of illustration, we will only provide the output of the native tree-based regressor's feature importance for the features used in our final predictions.</w:t>
+        <w:t xml:space="preserve">While training the baseline model, we did some empirical analysis and noticed that both the tree-based regressor's feature importance and </w:t>
+      </w:r>
+      <w:proofErr w:type="spellStart"/>
+      <w:r>
+        <w:rPr>
+          <w:rFonts w:eastAsia="SimSun"/>
+          <w:sz w:val="20"/>
+          <w:szCs w:val="20"/>
+        </w:rPr>
+        <w:t>sklearn's</w:t>
+      </w:r>
+      <w:proofErr w:type="spellEnd"/>
+      <w:r>
+        <w:rPr>
+          <w:rFonts w:eastAsia="SimSun"/>
+          <w:sz w:val="20"/>
+          <w:szCs w:val="20"/>
+        </w:rPr>
+        <w:t xml:space="preserve"> permutation importance algorithms provide the same insights (top 5 most importance features are the same). Hence, for the sake of illustration, we will only provide the output of the native tree-based regressor's feature importance for the features used in our final predictions.</w:t>
       </w:r>
     </w:p>
     <w:p>
@@ -3342,8 +4645,21 @@
           <w:szCs w:val="20"/>
           <w:lang w:val="en-US"/>
         </w:rPr>
-        <w:t>Feature importance based on LGBMRegressor</w:t>
-      </w:r>
+        <w:t xml:space="preserve">Feature importance based on </w:t>
+      </w:r>
+      <w:proofErr w:type="spellStart"/>
+      <w:r>
+        <w:rPr>
+          <w:rFonts w:eastAsia="SimSun"/>
+          <w:i/>
+          <w:iCs/>
+          <w:sz w:val="20"/>
+          <w:szCs w:val="20"/>
+          <w:lang w:val="en-US"/>
+        </w:rPr>
+        <w:t>LGBMRegressor</w:t>
+      </w:r>
+      <w:proofErr w:type="spellEnd"/>
     </w:p>
     <w:p>
       <w:pPr>
@@ -3370,7 +4686,47 @@
           <w:szCs w:val="20"/>
           <w:lang w:val="en-US"/>
         </w:rPr>
-        <w:t>e use the LGBMRegressor model to evaluate feature importance (the HistGradientBoostingRegressor does not have such a feature). Here are the top 5 features:</w:t>
+        <w:t xml:space="preserve">e use the </w:t>
+      </w:r>
+      <w:proofErr w:type="spellStart"/>
+      <w:r>
+        <w:rPr>
+          <w:rFonts w:eastAsia="SimSun"/>
+          <w:sz w:val="20"/>
+          <w:szCs w:val="20"/>
+          <w:lang w:val="en-US"/>
+        </w:rPr>
+        <w:t>LGBMRegressor</w:t>
+      </w:r>
+      <w:proofErr w:type="spellEnd"/>
+      <w:r>
+        <w:rPr>
+          <w:rFonts w:eastAsia="SimSun"/>
+          <w:sz w:val="20"/>
+          <w:szCs w:val="20"/>
+          <w:lang w:val="en-US"/>
+        </w:rPr>
+        <w:t xml:space="preserve"> model to evaluate feature importance (the </w:t>
+      </w:r>
+      <w:proofErr w:type="spellStart"/>
+      <w:r>
+        <w:rPr>
+          <w:rFonts w:eastAsia="SimSun"/>
+          <w:sz w:val="20"/>
+          <w:szCs w:val="20"/>
+          <w:lang w:val="en-US"/>
+        </w:rPr>
+        <w:t>HistGradientBoostingRegressor</w:t>
+      </w:r>
+      <w:proofErr w:type="spellEnd"/>
+      <w:r>
+        <w:rPr>
+          <w:rFonts w:eastAsia="SimSun"/>
+          <w:sz w:val="20"/>
+          <w:szCs w:val="20"/>
+          <w:lang w:val="en-US"/>
+        </w:rPr>
+        <w:t xml:space="preserve"> does not have such a feature). Here are the top 5 features:</w:t>
       </w:r>
     </w:p>
     <w:p>
@@ -3653,7 +5009,47 @@
           <w:szCs w:val="20"/>
           <w:lang w:val="en-US"/>
         </w:rPr>
-        <w:t>Data mining methods: Histogram-based Gradient Boost, LightGBM, ensembling, hyperparameter tuning</w:t>
+        <w:t xml:space="preserve">Data mining methods: Histogram-based Gradient Boost, </w:t>
+      </w:r>
+      <w:proofErr w:type="spellStart"/>
+      <w:r>
+        <w:rPr>
+          <w:rFonts w:eastAsia="SimSun"/>
+          <w:sz w:val="20"/>
+          <w:szCs w:val="20"/>
+          <w:lang w:val="en-US"/>
+        </w:rPr>
+        <w:t>LightGBM</w:t>
+      </w:r>
+      <w:proofErr w:type="spellEnd"/>
+      <w:r>
+        <w:rPr>
+          <w:rFonts w:eastAsia="SimSun"/>
+          <w:sz w:val="20"/>
+          <w:szCs w:val="20"/>
+          <w:lang w:val="en-US"/>
+        </w:rPr>
+        <w:t xml:space="preserve">, </w:t>
+      </w:r>
+      <w:proofErr w:type="spellStart"/>
+      <w:r>
+        <w:rPr>
+          <w:rFonts w:eastAsia="SimSun"/>
+          <w:sz w:val="20"/>
+          <w:szCs w:val="20"/>
+          <w:lang w:val="en-US"/>
+        </w:rPr>
+        <w:t>ensembling</w:t>
+      </w:r>
+      <w:proofErr w:type="spellEnd"/>
+      <w:r>
+        <w:rPr>
+          <w:rFonts w:eastAsia="SimSun"/>
+          <w:sz w:val="20"/>
+          <w:szCs w:val="20"/>
+          <w:lang w:val="en-US"/>
+        </w:rPr>
+        <w:t>, hyperparameter tuning</w:t>
       </w:r>
     </w:p>
     <w:p>

</xml_diff>